<commit_message>
Background color restored to be light green. Instructions made a bit more explicit. GUI code updated to be consistent with instructions.
</commit_message>
<xml_diff>
--- a/Lab 2 - String Operations.docx
+++ b/Lab 2 - String Operations.docx
@@ -1,6 +1,6 @@
 
 <file path=word/document.xml><?xml version="1.0" encoding="utf-8"?>
-<w:document xmlns:wpc="http://schemas.microsoft.com/office/word/2010/wordprocessingCanvas" xmlns:cx="http://schemas.microsoft.com/office/drawing/2014/chartex" xmlns:cx1="http://schemas.microsoft.com/office/drawing/2015/9/8/chartex" xmlns:cx2="http://schemas.microsoft.com/office/drawing/2015/10/21/chartex" xmlns:cx3="http://schemas.microsoft.com/office/drawing/2016/5/9/chartex" xmlns:cx4="http://schemas.microsoft.com/office/drawing/2016/5/10/chartex" xmlns:cx5="http://schemas.microsoft.com/office/drawing/2016/5/11/chartex" xmlns:cx6="http://schemas.microsoft.com/office/drawing/2016/5/12/chartex" xmlns:cx7="http://schemas.microsoft.com/office/drawing/2016/5/13/chartex" xmlns:cx8="http://schemas.microsoft.com/office/drawing/2016/5/14/chartex" xmlns:mc="http://schemas.openxmlformats.org/markup-compatibility/2006" xmlns:aink="http://schemas.microsoft.com/office/drawing/2016/ink" xmlns:am3d="http://schemas.microsoft.com/office/drawing/2017/model3d" xmlns:o="urn:schemas-microsoft-com:office:office" xmlns:oel="http://schemas.microsoft.com/office/2019/extlst" xmlns:r="http://schemas.openxmlformats.org/officeDocument/2006/relationships" xmlns:m="http://schemas.openxmlformats.org/officeDocument/2006/math" xmlns:v="urn:schemas-microsoft-com:vml" xmlns:wp14="http://schemas.microsoft.com/office/word/2010/wordprocessingDrawing" xmlns:wp="http://schemas.openxmlformats.org/drawingml/2006/wordprocessingDrawing" xmlns:w10="urn:schemas-microsoft-com:office:word" xmlns:w="http://schemas.openxmlformats.org/wordprocessingml/2006/main" xmlns:w14="http://schemas.microsoft.com/office/word/2010/wordml" xmlns:w15="http://schemas.microsoft.com/office/word/2012/wordml" xmlns:w16cex="http://schemas.microsoft.com/office/word/2018/wordml/cex" xmlns:w16cid="http://schemas.microsoft.com/office/word/2016/wordml/cid" xmlns:w16="http://schemas.microsoft.com/office/word/2018/wordml" xmlns:w16sdtdh="http://schemas.microsoft.com/office/word/2020/wordml/sdtdatahash" xmlns:w16se="http://schemas.microsoft.com/office/word/2015/wordml/symex" xmlns:wpg="http://schemas.microsoft.com/office/word/2010/wordprocessingGroup" xmlns:wpi="http://schemas.microsoft.com/office/word/2010/wordprocessingInk" xmlns:wne="http://schemas.microsoft.com/office/word/2006/wordml" xmlns:wps="http://schemas.microsoft.com/office/word/2010/wordprocessingShape" mc:Ignorable="w14 w15 w16se w16cid w16 w16cex w16sdtdh wp14">
+<w:document xmlns:wpc="http://schemas.microsoft.com/office/word/2010/wordprocessingCanvas" xmlns:cx="http://schemas.microsoft.com/office/drawing/2014/chartex" xmlns:cx1="http://schemas.microsoft.com/office/drawing/2015/9/8/chartex" xmlns:cx2="http://schemas.microsoft.com/office/drawing/2015/10/21/chartex" xmlns:cx3="http://schemas.microsoft.com/office/drawing/2016/5/9/chartex" xmlns:cx4="http://schemas.microsoft.com/office/drawing/2016/5/10/chartex" xmlns:cx5="http://schemas.microsoft.com/office/drawing/2016/5/11/chartex" xmlns:cx6="http://schemas.microsoft.com/office/drawing/2016/5/12/chartex" xmlns:cx7="http://schemas.microsoft.com/office/drawing/2016/5/13/chartex" xmlns:cx8="http://schemas.microsoft.com/office/drawing/2016/5/14/chartex" xmlns:mc="http://schemas.openxmlformats.org/markup-compatibility/2006" xmlns:aink="http://schemas.microsoft.com/office/drawing/2016/ink" xmlns:am3d="http://schemas.microsoft.com/office/drawing/2017/model3d" xmlns:o="urn:schemas-microsoft-com:office:office" xmlns:oel="http://schemas.microsoft.com/office/2019/extlst" xmlns:r="http://schemas.openxmlformats.org/officeDocument/2006/relationships" xmlns:m="http://schemas.openxmlformats.org/officeDocument/2006/math" xmlns:v="urn:schemas-microsoft-com:vml" xmlns:wp14="http://schemas.microsoft.com/office/word/2010/wordprocessingDrawing" xmlns:wp="http://schemas.openxmlformats.org/drawingml/2006/wordprocessingDrawing" xmlns:w10="urn:schemas-microsoft-com:office:word" xmlns:w="http://schemas.openxmlformats.org/wordprocessingml/2006/main" xmlns:w14="http://schemas.microsoft.com/office/word/2010/wordml" xmlns:w15="http://schemas.microsoft.com/office/word/2012/wordml" xmlns:w16cex="http://schemas.microsoft.com/office/word/2018/wordml/cex" xmlns:w16cid="http://schemas.microsoft.com/office/word/2016/wordml/cid" xmlns:w16="http://schemas.microsoft.com/office/word/2018/wordml" xmlns:w16du="http://schemas.microsoft.com/office/word/2023/wordml/word16du" xmlns:w16sdtdh="http://schemas.microsoft.com/office/word/2020/wordml/sdtdatahash" xmlns:w16sdtfl="http://schemas.microsoft.com/office/word/2024/wordml/sdtformatlock" xmlns:w16se="http://schemas.microsoft.com/office/word/2015/wordml/symex" xmlns:wpg="http://schemas.microsoft.com/office/word/2010/wordprocessingGroup" xmlns:wpi="http://schemas.microsoft.com/office/word/2010/wordprocessingInk" xmlns:wne="http://schemas.microsoft.com/office/word/2006/wordml" xmlns:wps="http://schemas.microsoft.com/office/word/2010/wordprocessingShape" mc:Ignorable="w14 w15 w16se w16cid w16 w16cex w16sdtdh w16sdtfl w16du wp14">
   <w:body>
     <w:p>
       <w:pPr>
@@ -75,19 +75,8 @@
           <w:sz w:val="29"/>
           <w:szCs w:val="37"/>
         </w:rPr>
-        <w:t xml:space="preserve">Part 1: Run the initial project; Examine the Java </w:t>
-      </w:r>
-      <w:proofErr w:type="gramStart"/>
-      <w:r>
-        <w:rPr>
-          <w:rFonts w:ascii="Times-Bold" w:hAnsi="Times-Bold"/>
-          <w:b/>
-          <w:sz w:val="29"/>
-          <w:szCs w:val="37"/>
-        </w:rPr>
-        <w:t>file</w:t>
-      </w:r>
-      <w:proofErr w:type="gramEnd"/>
+        <w:t>Part 1: Run the initial project; Examine the Java file</w:t>
+      </w:r>
     </w:p>
     <w:p>
       <w:pPr>
@@ -104,7 +93,6 @@
           <w:szCs w:val="32"/>
         </w:rPr>
       </w:pPr>
-      <w:proofErr w:type="gramStart"/>
       <w:r>
         <w:rPr>
           <w:rFonts w:ascii="TimesNewRomanPSMT" w:hAnsi="TimesNewRomanPSMT"/>
@@ -117,15 +105,7 @@
           <w:rFonts w:ascii="TimesNewRomanPSMT" w:hAnsi="TimesNewRomanPSMT"/>
           <w:szCs w:val="32"/>
         </w:rPr>
-        <w:t>pen up</w:t>
-      </w:r>
-      <w:proofErr w:type="gramEnd"/>
-      <w:r>
-        <w:rPr>
-          <w:rFonts w:ascii="TimesNewRomanPSMT" w:hAnsi="TimesNewRomanPSMT"/>
-          <w:szCs w:val="32"/>
-        </w:rPr>
-        <w:t xml:space="preserve"> the </w:t>
+        <w:t xml:space="preserve">pen up the </w:t>
       </w:r>
       <w:r>
         <w:rPr>
@@ -585,20 +565,122 @@
         </w:rPr>
         <w:t xml:space="preserve">calls </w:t>
       </w:r>
+      <w:r>
+        <w:rPr>
+          <w:rFonts w:ascii="TimesNewRomanPSMT" w:hAnsi="TimesNewRomanPSMT"/>
+          <w:szCs w:val="32"/>
+        </w:rPr>
+        <w:t>all</w:t>
+      </w:r>
+      <w:r>
+        <w:rPr>
+          <w:rFonts w:ascii="TimesNewRomanPSMT" w:hAnsi="TimesNewRomanPSMT"/>
+          <w:szCs w:val="32"/>
+        </w:rPr>
+        <w:t xml:space="preserve"> of the methods</w:t>
+      </w:r>
+      <w:r>
+        <w:rPr>
+          <w:rFonts w:ascii="TimesNewRomanPSMT" w:hAnsi="TimesNewRomanPSMT"/>
+          <w:szCs w:val="32"/>
+        </w:rPr>
+        <w:t xml:space="preserve">, and puts the resulting strings in the respective output </w:t>
+      </w:r>
+      <w:r>
+        <w:rPr>
+          <w:rFonts w:ascii="TimesNewRomanPSMT" w:hAnsi="TimesNewRomanPSMT"/>
+          <w:szCs w:val="32"/>
+        </w:rPr>
+        <w:t>text boxes</w:t>
+      </w:r>
+      <w:r>
+        <w:rPr>
+          <w:rFonts w:ascii="TimesNewRomanPSMT" w:hAnsi="TimesNewRomanPSMT"/>
+          <w:szCs w:val="32"/>
+        </w:rPr>
+        <w:t xml:space="preserve">. In addition, it sets the color of each window to indicate whether the result is </w:t>
+      </w:r>
+      <w:r>
+        <w:rPr>
+          <w:rFonts w:ascii="TimesNewRomanPSMT" w:hAnsi="TimesNewRomanPSMT"/>
+          <w:szCs w:val="32"/>
+        </w:rPr>
+        <w:t>correct according to</w:t>
+      </w:r>
+      <w:r>
+        <w:rPr>
+          <w:rFonts w:ascii="TimesNewRomanPSMT" w:hAnsi="TimesNewRomanPSMT"/>
+          <w:szCs w:val="32"/>
+        </w:rPr>
+        <w:t xml:space="preserve"> Prof. </w:t>
+      </w:r>
+      <w:proofErr w:type="spellStart"/>
+      <w:r>
+        <w:rPr>
+          <w:rFonts w:ascii="TimesNewRomanPSMT" w:hAnsi="TimesNewRomanPSMT"/>
+          <w:szCs w:val="32"/>
+        </w:rPr>
+        <w:t>Vegdahl's</w:t>
+      </w:r>
+      <w:proofErr w:type="spellEnd"/>
+      <w:r>
+        <w:rPr>
+          <w:rFonts w:ascii="TimesNewRomanPSMT" w:hAnsi="TimesNewRomanPSMT"/>
+          <w:szCs w:val="32"/>
+        </w:rPr>
+        <w:t xml:space="preserve"> impl</w:t>
+      </w:r>
+      <w:r>
+        <w:rPr>
+          <w:rFonts w:ascii="TimesNewRomanPSMT" w:hAnsi="TimesNewRomanPSMT"/>
+          <w:szCs w:val="32"/>
+        </w:rPr>
+        <w:t>ementation of the same function</w:t>
+      </w:r>
+      <w:r>
+        <w:rPr>
+          <w:rFonts w:ascii="TimesNewRomanPSMT" w:hAnsi="TimesNewRomanPSMT"/>
+          <w:szCs w:val="32"/>
+        </w:rPr>
+        <w:t>.</w:t>
+      </w:r>
+      <w:r>
+        <w:rPr>
+          <w:rFonts w:ascii="TimesNewRomanPSMT" w:hAnsi="TimesNewRomanPSMT"/>
+          <w:szCs w:val="32"/>
+        </w:rPr>
+        <w:t xml:space="preserve"> </w:t>
+      </w:r>
+    </w:p>
+    <w:p>
+      <w:pPr>
+        <w:widowControl w:val="0"/>
+        <w:numPr>
+          <w:ilvl w:val="1"/>
+          <w:numId w:val="6"/>
+        </w:numPr>
+        <w:autoSpaceDE w:val="0"/>
+        <w:autoSpaceDN w:val="0"/>
+        <w:adjustRightInd w:val="0"/>
+        <w:rPr>
+          <w:rFonts w:ascii="TimesNewRomanPSMT" w:hAnsi="TimesNewRomanPSMT"/>
+          <w:szCs w:val="32"/>
+        </w:rPr>
+      </w:pPr>
+      <w:r>
+        <w:rPr>
+          <w:rFonts w:ascii="TimesNewRomanPSMT" w:hAnsi="TimesNewRomanPSMT"/>
+          <w:szCs w:val="32"/>
+        </w:rPr>
+        <w:t xml:space="preserve">Note: the text in the output boxes </w:t>
+      </w:r>
       <w:proofErr w:type="gramStart"/>
       <w:r>
         <w:rPr>
           <w:rFonts w:ascii="TimesNewRomanPSMT" w:hAnsi="TimesNewRomanPSMT"/>
           <w:szCs w:val="32"/>
         </w:rPr>
-        <w:t>all</w:t>
-      </w:r>
-      <w:r>
-        <w:rPr>
-          <w:rFonts w:ascii="TimesNewRomanPSMT" w:hAnsi="TimesNewRomanPSMT"/>
-          <w:szCs w:val="32"/>
-        </w:rPr>
-        <w:t xml:space="preserve"> of</w:t>
+        <w:t>are</w:t>
       </w:r>
       <w:proofErr w:type="gramEnd"/>
       <w:r>
@@ -606,79 +688,21 @@
           <w:rFonts w:ascii="TimesNewRomanPSMT" w:hAnsi="TimesNewRomanPSMT"/>
           <w:szCs w:val="32"/>
         </w:rPr>
-        <w:t xml:space="preserve"> the methods</w:t>
-      </w:r>
-      <w:r>
-        <w:rPr>
-          <w:rFonts w:ascii="TimesNewRomanPSMT" w:hAnsi="TimesNewRomanPSMT"/>
-          <w:szCs w:val="32"/>
-        </w:rPr>
-        <w:t xml:space="preserve">, and puts the resulting strings in the respective output </w:t>
-      </w:r>
-      <w:r>
-        <w:rPr>
-          <w:rFonts w:ascii="TimesNewRomanPSMT" w:hAnsi="TimesNewRomanPSMT"/>
-          <w:szCs w:val="32"/>
-        </w:rPr>
-        <w:t>text boxes</w:t>
-      </w:r>
-      <w:r>
-        <w:rPr>
-          <w:rFonts w:ascii="TimesNewRomanPSMT" w:hAnsi="TimesNewRomanPSMT"/>
-          <w:szCs w:val="32"/>
-        </w:rPr>
-        <w:t xml:space="preserve">. In addition, it sets the color of each window to indicate whether the result is </w:t>
-      </w:r>
-      <w:r>
-        <w:rPr>
-          <w:rFonts w:ascii="TimesNewRomanPSMT" w:hAnsi="TimesNewRomanPSMT"/>
-          <w:szCs w:val="32"/>
-        </w:rPr>
-        <w:t>correct according to</w:t>
-      </w:r>
-      <w:r>
-        <w:rPr>
-          <w:rFonts w:ascii="TimesNewRomanPSMT" w:hAnsi="TimesNewRomanPSMT"/>
-          <w:szCs w:val="32"/>
-        </w:rPr>
-        <w:t xml:space="preserve"> Prof. </w:t>
-      </w:r>
-      <w:proofErr w:type="spellStart"/>
-      <w:r>
-        <w:rPr>
-          <w:rFonts w:ascii="TimesNewRomanPSMT" w:hAnsi="TimesNewRomanPSMT"/>
-          <w:szCs w:val="32"/>
-        </w:rPr>
-        <w:t>Vegdahl's</w:t>
-      </w:r>
-      <w:proofErr w:type="spellEnd"/>
-      <w:r>
-        <w:rPr>
-          <w:rFonts w:ascii="TimesNewRomanPSMT" w:hAnsi="TimesNewRomanPSMT"/>
-          <w:szCs w:val="32"/>
-        </w:rPr>
-        <w:t xml:space="preserve"> impl</w:t>
-      </w:r>
-      <w:r>
-        <w:rPr>
-          <w:rFonts w:ascii="TimesNewRomanPSMT" w:hAnsi="TimesNewRomanPSMT"/>
-          <w:szCs w:val="32"/>
-        </w:rPr>
-        <w:t>ementation of the same function</w:t>
-      </w:r>
-      <w:r>
-        <w:rPr>
-          <w:rFonts w:ascii="TimesNewRomanPSMT" w:hAnsi="TimesNewRomanPSMT"/>
-          <w:szCs w:val="32"/>
-        </w:rPr>
-        <w:t>.</w:t>
-      </w:r>
-      <w:r>
-        <w:rPr>
-          <w:rFonts w:ascii="TimesNewRomanPSMT" w:hAnsi="TimesNewRomanPSMT"/>
-          <w:szCs w:val="32"/>
-        </w:rPr>
-        <w:t xml:space="preserve"> </w:t>
+        <w:t xml:space="preserve"> surrounded with a pair of double-quotes so that you can see where the string begins and ends—</w:t>
+      </w:r>
+      <w:r>
+        <w:rPr>
+          <w:rFonts w:ascii="TimesNewRomanPSMT" w:hAnsi="TimesNewRomanPSMT"/>
+          <w:szCs w:val="32"/>
+        </w:rPr>
+        <w:t>so that you can see</w:t>
+      </w:r>
+      <w:r>
+        <w:rPr>
+          <w:rFonts w:ascii="TimesNewRomanPSMT" w:hAnsi="TimesNewRomanPSMT"/>
+          <w:szCs w:val="32"/>
+        </w:rPr>
+        <w:t xml:space="preserve"> “invisible” spaces.</w:t>
       </w:r>
     </w:p>
     <w:p>
@@ -862,7 +886,14 @@
           <w:rFonts w:ascii="TimesNewRomanPSMT" w:hAnsi="TimesNewRomanPSMT"/>
           <w:szCs w:val="32"/>
         </w:rPr>
-        <w:t xml:space="preserve"> in Java.</w:t>
+        <w:t xml:space="preserve"> in Java</w:t>
+      </w:r>
+      <w:r>
+        <w:rPr>
+          <w:rFonts w:ascii="TimesNewRomanPSMT" w:hAnsi="TimesNewRomanPSMT"/>
+          <w:szCs w:val="32"/>
+        </w:rPr>
+        <w:t>, such as accessing a string out-of-bounds.</w:t>
       </w:r>
     </w:p>
     <w:p>
@@ -969,15 +1000,15 @@
           <w:b/>
           <w:szCs w:val="32"/>
         </w:rPr>
-        <w:t>Blue</w:t>
-      </w:r>
-      <w:r>
-        <w:rPr>
-          <w:rFonts w:ascii="TimesNewRomanPSMT" w:hAnsi="TimesNewRomanPSMT"/>
-          <w:b/>
-          <w:szCs w:val="32"/>
-        </w:rPr>
-        <w:t>-Grey</w:t>
+        <w:t>L</w:t>
+      </w:r>
+      <w:r>
+        <w:rPr>
+          <w:rFonts w:ascii="TimesNewRomanPSMT" w:hAnsi="TimesNewRomanPSMT"/>
+          <w:b/>
+          <w:szCs w:val="32"/>
+        </w:rPr>
+        <w:t>ight blue</w:t>
       </w:r>
       <w:r>
         <w:rPr>
@@ -1114,39 +1145,14 @@
           <w:szCs w:val="32"/>
           <w:u w:val="single"/>
         </w:rPr>
-        <w:t xml:space="preserve">White and black are </w:t>
-      </w:r>
-      <w:proofErr w:type="gramStart"/>
-      <w:r>
-        <w:rPr>
-          <w:rFonts w:ascii="TimesNewRomanPSMT" w:hAnsi="TimesNewRomanPSMT"/>
-          <w:szCs w:val="32"/>
-          <w:u w:val="single"/>
-        </w:rPr>
-        <w:t>good</w:t>
-      </w:r>
-      <w:r>
-        <w:rPr>
-          <w:rFonts w:ascii="TimesNewRomanPSMT" w:hAnsi="TimesNewRomanPSMT"/>
-          <w:szCs w:val="32"/>
-        </w:rPr>
-        <w:t>, because</w:t>
-      </w:r>
-      <w:proofErr w:type="gramEnd"/>
-      <w:r>
-        <w:rPr>
-          <w:rFonts w:ascii="TimesNewRomanPSMT" w:hAnsi="TimesNewRomanPSMT"/>
-          <w:szCs w:val="32"/>
-        </w:rPr>
-        <w:t xml:space="preserve"> you got the same behavior as Prof. </w:t>
-      </w:r>
-      <w:proofErr w:type="spellStart"/>
-      <w:r>
-        <w:rPr>
-          <w:rFonts w:ascii="TimesNewRomanPSMT" w:hAnsi="TimesNewRomanPSMT"/>
-          <w:szCs w:val="32"/>
-        </w:rPr>
-        <w:t>V</w:t>
+        <w:t>White and black are good</w:t>
+      </w:r>
+      <w:r>
+        <w:rPr>
+          <w:rFonts w:ascii="TimesNewRomanPSMT" w:hAnsi="TimesNewRomanPSMT"/>
+          <w:szCs w:val="32"/>
+        </w:rPr>
+        <w:t>, because you got the same behavior as Prof. V</w:t>
       </w:r>
       <w:r>
         <w:rPr>
@@ -1155,7 +1161,6 @@
         </w:rPr>
         <w:t>egdahl</w:t>
       </w:r>
-      <w:proofErr w:type="spellEnd"/>
       <w:r>
         <w:rPr>
           <w:rFonts w:ascii="TimesNewRomanPSMT" w:hAnsi="TimesNewRomanPSMT"/>
@@ -1204,23 +1209,7 @@
           <w:rFonts w:ascii="TimesNewRomanPSMT" w:hAnsi="TimesNewRomanPSMT"/>
           <w:szCs w:val="32"/>
         </w:rPr>
-        <w:t xml:space="preserve"> got a legitimate </w:t>
-      </w:r>
-      <w:proofErr w:type="gramStart"/>
-      <w:r>
-        <w:rPr>
-          <w:rFonts w:ascii="TimesNewRomanPSMT" w:hAnsi="TimesNewRomanPSMT"/>
-          <w:szCs w:val="32"/>
-        </w:rPr>
-        <w:t>answer</w:t>
-      </w:r>
-      <w:proofErr w:type="gramEnd"/>
-      <w:r>
-        <w:rPr>
-          <w:rFonts w:ascii="TimesNewRomanPSMT" w:hAnsi="TimesNewRomanPSMT"/>
-          <w:szCs w:val="32"/>
-        </w:rPr>
-        <w:t xml:space="preserve"> and you got a differ</w:t>
+        <w:t xml:space="preserve"> got a legitimate answer and you got a differ</w:t>
       </w:r>
       <w:r>
         <w:rPr>
@@ -1261,15 +1250,9 @@
         <w:rPr>
           <w:rFonts w:ascii="TimesNewRomanPSMT" w:hAnsi="TimesNewRomanPSMT"/>
           <w:szCs w:val="32"/>
-        </w:rPr>
-        <w:t>Blue</w:t>
-      </w:r>
-      <w:r>
-        <w:rPr>
-          <w:rFonts w:ascii="TimesNewRomanPSMT" w:hAnsi="TimesNewRomanPSMT"/>
-          <w:szCs w:val="32"/>
-        </w:rPr>
-        <w:t>-Grey</w:t>
+          <w:u w:val="single"/>
+        </w:rPr>
+        <w:t>Light blue</w:t>
       </w:r>
       <w:r>
         <w:rPr>
@@ -1393,17 +1376,8 @@
           <w:rFonts w:ascii="TimesNewRomanPSMT" w:hAnsi="TimesNewRomanPSMT"/>
           <w:szCs w:val="32"/>
         </w:rPr>
-        <w:t xml:space="preserve">. In each case, the code that you write should replace the </w:t>
-      </w:r>
-      <w:proofErr w:type="gramStart"/>
-      <w:r>
-        <w:rPr>
-          <w:rFonts w:ascii="TimesNewRomanPSMT" w:hAnsi="TimesNewRomanPSMT"/>
-          <w:szCs w:val="32"/>
-        </w:rPr>
-        <w:t>statement</w:t>
-      </w:r>
-      <w:proofErr w:type="gramEnd"/>
+        <w:t>. In each case, the code that you write should replace the statement</w:t>
+      </w:r>
     </w:p>
     <w:p>
       <w:pPr>
@@ -2631,6 +2605,13 @@
         </w:rPr>
         <w:t xml:space="preserve"> 10 characters have been removed.</w:t>
       </w:r>
+      <w:r>
+        <w:rPr>
+          <w:rFonts w:ascii="TimesNewRomanPSMT" w:hAnsi="TimesNewRomanPSMT"/>
+          <w:szCs w:val="32"/>
+        </w:rPr>
+        <w:t xml:space="preserve"> You do not have to handle the case where the string’s length is less than 10.</w:t>
+      </w:r>
     </w:p>
     <w:p>
       <w:pPr>
@@ -2833,6 +2814,20 @@
         </w:rPr>
         <w:t xml:space="preserve"> 10 characters have been removed.</w:t>
       </w:r>
+      <w:r>
+        <w:rPr>
+          <w:rFonts w:ascii="TimesNewRomanPSMT" w:hAnsi="TimesNewRomanPSMT"/>
+          <w:szCs w:val="32"/>
+        </w:rPr>
+        <w:t xml:space="preserve"> </w:t>
+      </w:r>
+      <w:r>
+        <w:rPr>
+          <w:rFonts w:ascii="TimesNewRomanPSMT" w:hAnsi="TimesNewRomanPSMT"/>
+          <w:szCs w:val="32"/>
+        </w:rPr>
+        <w:t>You do not have to handle the case where the string’s length is less than 10.</w:t>
+      </w:r>
     </w:p>
     <w:p>
       <w:pPr>
@@ -3066,6 +3061,13 @@
         </w:rPr>
         <w:t>.</w:t>
       </w:r>
+      <w:r>
+        <w:rPr>
+          <w:rFonts w:ascii="TimesNewRomanPSMT" w:hAnsi="TimesNewRomanPSMT"/>
+          <w:szCs w:val="32"/>
+        </w:rPr>
+        <w:t xml:space="preserve"> You do not have to handle the case where the string’s length is less than two.</w:t>
+      </w:r>
     </w:p>
     <w:p>
       <w:pPr>
@@ -4148,14 +4150,7 @@
           <w:rFonts w:ascii="TimesNewRomanPSMT" w:hAnsi="TimesNewRomanPSMT"/>
           <w:szCs w:val="32"/>
         </w:rPr>
-        <w:t xml:space="preserve">BEFORE WRITING ANY CODE for this step, </w:t>
-      </w:r>
-      <w:r>
-        <w:rPr>
-          <w:rFonts w:ascii="TimesNewRomanPSMT" w:hAnsi="TimesNewRomanPSMT"/>
-          <w:szCs w:val="32"/>
-        </w:rPr>
-        <w:t xml:space="preserve">you must either write (in English, not code) or draw diagrams showing </w:t>
+        <w:t xml:space="preserve">BEFORE WRITING ANY CODE for this step, you must either write (in English, not code) or draw diagrams showing </w:t>
       </w:r>
       <w:r>
         <w:rPr>
@@ -4200,7 +4195,22 @@
           <w:rFonts w:ascii="TimesNewRomanPSMT" w:hAnsi="TimesNewRomanPSMT"/>
           <w:szCs w:val="32"/>
         </w:rPr>
-        <w:t xml:space="preserve">Here’s an example. Imagine there was a checkpoint where you had to take the last character of a trimmed string and </w:t>
+        <w:t xml:space="preserve">Here’s an </w:t>
+      </w:r>
+      <w:r>
+        <w:rPr>
+          <w:rFonts w:ascii="TimesNewRomanPSMT" w:hAnsi="TimesNewRomanPSMT"/>
+          <w:szCs w:val="32"/>
+          <w:u w:val="single"/>
+        </w:rPr>
+        <w:t>example</w:t>
+      </w:r>
+      <w:r>
+        <w:rPr>
+          <w:rFonts w:ascii="TimesNewRomanPSMT" w:hAnsi="TimesNewRomanPSMT"/>
+          <w:szCs w:val="32"/>
+        </w:rPr>
+        <w:t xml:space="preserve">. Imagine there was a checkpoint where you had to take the last character of a trimmed string and </w:t>
       </w:r>
       <w:r>
         <w:rPr>
@@ -4507,7 +4517,6 @@
           <w:noProof/>
           <w:szCs w:val="32"/>
         </w:rPr>
-        <w:lastRenderedPageBreak/>
         <w:drawing>
           <wp:inline distT="0" distB="0" distL="0" distR="0" wp14:anchorId="24B9CC1F" wp14:editId="3DE08BAB">
             <wp:extent cx="2711631" cy="2596243"/>
@@ -5002,45 +5011,53 @@
           <w:rFonts w:ascii="TimesNewRomanPSMT" w:hAnsi="TimesNewRomanPSMT"/>
           <w:szCs w:val="32"/>
         </w:rPr>
-        <w:t>This will complete the first part of this checkpoint; in the next part, you will write your code for each step beneath its comment.</w:t>
-      </w:r>
-      <w:r>
-        <w:rPr>
-          <w:rFonts w:ascii="TimesNewRomanPSMT" w:hAnsi="TimesNewRomanPSMT"/>
-          <w:szCs w:val="32"/>
-        </w:rPr>
-        <w:t xml:space="preserve"> But until then: no coding!</w:t>
-      </w:r>
-    </w:p>
-    <w:p>
-      <w:pPr>
-        <w:widowControl w:val="0"/>
-        <w:autoSpaceDE w:val="0"/>
-        <w:autoSpaceDN w:val="0"/>
-        <w:adjustRightInd w:val="0"/>
-        <w:rPr>
-          <w:rFonts w:ascii="TimesNewRomanPSMT" w:hAnsi="TimesNewRomanPSMT"/>
-          <w:szCs w:val="32"/>
-        </w:rPr>
-      </w:pPr>
-    </w:p>
-    <w:p>
-      <w:pPr>
-        <w:widowControl w:val="0"/>
-        <w:autoSpaceDE w:val="0"/>
-        <w:autoSpaceDN w:val="0"/>
-        <w:adjustRightInd w:val="0"/>
-        <w:rPr>
-          <w:rFonts w:ascii="TimesNewRomanPSMT" w:hAnsi="TimesNewRomanPSMT"/>
-          <w:szCs w:val="32"/>
-        </w:rPr>
-      </w:pPr>
-      <w:r>
-        <w:rPr>
-          <w:rFonts w:ascii="TimesNewRomanPSMT" w:hAnsi="TimesNewRomanPSMT"/>
-          <w:szCs w:val="32"/>
-        </w:rPr>
-        <w:t>OK, here is your task</w:t>
+        <w:t>This will complete the first part of this checkpoint; in the next part, you will write your code for each step beneath its comment. But until then: no coding!</w:t>
+      </w:r>
+    </w:p>
+    <w:p>
+      <w:pPr>
+        <w:widowControl w:val="0"/>
+        <w:autoSpaceDE w:val="0"/>
+        <w:autoSpaceDN w:val="0"/>
+        <w:adjustRightInd w:val="0"/>
+        <w:rPr>
+          <w:rFonts w:ascii="TimesNewRomanPSMT" w:hAnsi="TimesNewRomanPSMT"/>
+          <w:szCs w:val="32"/>
+        </w:rPr>
+      </w:pPr>
+    </w:p>
+    <w:p>
+      <w:pPr>
+        <w:widowControl w:val="0"/>
+        <w:autoSpaceDE w:val="0"/>
+        <w:autoSpaceDN w:val="0"/>
+        <w:adjustRightInd w:val="0"/>
+        <w:rPr>
+          <w:rFonts w:ascii="TimesNewRomanPSMT" w:hAnsi="TimesNewRomanPSMT"/>
+          <w:szCs w:val="32"/>
+        </w:rPr>
+      </w:pPr>
+      <w:r>
+        <w:rPr>
+          <w:rFonts w:ascii="TimesNewRomanPSMT" w:hAnsi="TimesNewRomanPSMT"/>
+          <w:szCs w:val="32"/>
+        </w:rPr>
+        <w:t xml:space="preserve">OK, here is </w:t>
+      </w:r>
+      <w:r>
+        <w:rPr>
+          <w:rFonts w:ascii="TimesNewRomanPSMT" w:hAnsi="TimesNewRomanPSMT"/>
+          <w:szCs w:val="32"/>
+          <w:u w:val="single"/>
+        </w:rPr>
+        <w:t>your</w:t>
+      </w:r>
+      <w:r>
+        <w:rPr>
+          <w:rFonts w:ascii="TimesNewRomanPSMT" w:hAnsi="TimesNewRomanPSMT"/>
+          <w:szCs w:val="32"/>
+        </w:rPr>
+        <w:t xml:space="preserve"> task</w:t>
       </w:r>
       <w:r>
         <w:rPr>
@@ -5198,7 +5215,7 @@
           <w:szCs w:val="32"/>
           <w:u w:val="single"/>
         </w:rPr>
-        <w:t>checkpoint 10</w:t>
+        <w:t xml:space="preserve">checkpoint 10a </w:t>
       </w:r>
       <w:r>
         <w:rPr>
@@ -5207,7 +5224,7 @@
           <w:szCs w:val="32"/>
           <w:u w:val="single"/>
         </w:rPr>
-        <w:t>a</w:t>
+        <w:t>(</w:t>
       </w:r>
       <w:r>
         <w:rPr>
@@ -5216,6 +5233,23 @@
           <w:szCs w:val="32"/>
           <w:u w:val="single"/>
         </w:rPr>
+        <w:t>5</w:t>
+      </w:r>
+      <w:r>
+        <w:rPr>
+          <w:rFonts w:ascii="Times-Bold" w:hAnsi="Times-Bold"/>
+          <w:b/>
+          <w:szCs w:val="32"/>
+          <w:u w:val="single"/>
+        </w:rPr>
+        <w:t xml:space="preserve"> points):</w:t>
+      </w:r>
+      <w:r>
+        <w:rPr>
+          <w:rFonts w:ascii="Times-Bold" w:hAnsi="Times-Bold"/>
+          <w:b/>
+          <w:szCs w:val="32"/>
+        </w:rPr>
         <w:t xml:space="preserve"> </w:t>
       </w:r>
       <w:r>
@@ -5223,27 +5257,8 @@
           <w:rFonts w:ascii="Times-Bold" w:hAnsi="Times-Bold"/>
           <w:b/>
           <w:szCs w:val="32"/>
-          <w:u w:val="single"/>
-        </w:rPr>
-        <w:t>(</w:t>
-      </w:r>
-      <w:r>
-        <w:rPr>
-          <w:rFonts w:ascii="Times-Bold" w:hAnsi="Times-Bold"/>
-          <w:b/>
-          <w:szCs w:val="32"/>
-          <w:u w:val="single"/>
-        </w:rPr>
-        <w:t>5</w:t>
-      </w:r>
-      <w:r>
-        <w:rPr>
-          <w:rFonts w:ascii="Times-Bold" w:hAnsi="Times-Bold"/>
-          <w:b/>
-          <w:szCs w:val="32"/>
-          <w:u w:val="single"/>
-        </w:rPr>
-        <w:t xml:space="preserve"> points):</w:t>
+        </w:rPr>
+        <w:t>Show</w:t>
       </w:r>
       <w:r>
         <w:rPr>
@@ -5259,22 +5274,6 @@
           <w:b/>
           <w:szCs w:val="32"/>
         </w:rPr>
-        <w:t>Show</w:t>
-      </w:r>
-      <w:r>
-        <w:rPr>
-          <w:rFonts w:ascii="Times-Bold" w:hAnsi="Times-Bold"/>
-          <w:b/>
-          <w:szCs w:val="32"/>
-        </w:rPr>
-        <w:t xml:space="preserve"> </w:t>
-      </w:r>
-      <w:r>
-        <w:rPr>
-          <w:rFonts w:ascii="Times-Bold" w:hAnsi="Times-Bold"/>
-          <w:b/>
-          <w:szCs w:val="32"/>
-        </w:rPr>
         <w:t xml:space="preserve">your written or drawn step-by-step breakdown of your approach to the </w:t>
       </w:r>
       <w:r>
@@ -5299,16 +5298,7 @@
           <w:b/>
           <w:szCs w:val="32"/>
         </w:rPr>
-        <w:t xml:space="preserve">made each step into a </w:t>
-      </w:r>
-      <w:r>
-        <w:rPr>
-          <w:rFonts w:ascii="Times-Bold" w:hAnsi="Times-Bold"/>
-          <w:b/>
-          <w:szCs w:val="32"/>
-        </w:rPr>
-        <w:lastRenderedPageBreak/>
-        <w:t xml:space="preserve">comment in </w:t>
+        <w:t xml:space="preserve">made each step into a comment in </w:t>
       </w:r>
       <w:proofErr w:type="spellStart"/>
       <w:r>
@@ -5613,23 +5603,7 @@
           <w:rFonts w:ascii="TimesNewRomanPSMT" w:hAnsi="TimesNewRomanPSMT"/>
           <w:szCs w:val="32"/>
         </w:rPr>
-        <w:t xml:space="preserve"> are in the input. If the number of characters is not an exact multiple of 4, "round up" to the whole number that is above </w:t>
-      </w:r>
-      <w:proofErr w:type="gramStart"/>
-      <w:r>
-        <w:rPr>
-          <w:rFonts w:ascii="TimesNewRomanPSMT" w:hAnsi="TimesNewRomanPSMT"/>
-          <w:szCs w:val="32"/>
-        </w:rPr>
-        <w:t>75%, but</w:t>
-      </w:r>
-      <w:proofErr w:type="gramEnd"/>
-      <w:r>
-        <w:rPr>
-          <w:rFonts w:ascii="TimesNewRomanPSMT" w:hAnsi="TimesNewRomanPSMT"/>
-          <w:szCs w:val="32"/>
-        </w:rPr>
-        <w:t xml:space="preserve"> is as close as possible. </w:t>
+        <w:t xml:space="preserve"> are in the input. If the number of characters is not an exact multiple of 4, "round up" to the whole number that is above 75%, but is as close as possible. </w:t>
       </w:r>
     </w:p>
     <w:p>
@@ -5784,7 +5758,22 @@
           <w:rFonts w:ascii="TimesNewRomanPSMT" w:hAnsi="TimesNewRomanPSMT"/>
           <w:szCs w:val="32"/>
         </w:rPr>
-        <w:t xml:space="preserve">Complete this task without using an </w:t>
+        <w:t xml:space="preserve">Complete this task </w:t>
+      </w:r>
+      <w:r>
+        <w:rPr>
+          <w:rFonts w:ascii="TimesNewRomanPSMT" w:hAnsi="TimesNewRomanPSMT"/>
+          <w:szCs w:val="32"/>
+          <w:u w:val="single"/>
+        </w:rPr>
+        <w:t>without</w:t>
+      </w:r>
+      <w:r>
+        <w:rPr>
+          <w:rFonts w:ascii="TimesNewRomanPSMT" w:hAnsi="TimesNewRomanPSMT"/>
+          <w:szCs w:val="32"/>
+        </w:rPr>
+        <w:t xml:space="preserve"> using an </w:t>
       </w:r>
       <w:r>
         <w:rPr>
@@ -5798,7 +5787,7 @@
           <w:rFonts w:ascii="TimesNewRomanPSMT" w:hAnsi="TimesNewRomanPSMT"/>
           <w:szCs w:val="32"/>
         </w:rPr>
-        <w:t xml:space="preserve"> statement. </w:t>
+        <w:t xml:space="preserve"> statement.</w:t>
       </w:r>
     </w:p>
     <w:p>
@@ -5861,7 +5850,7 @@
           <w:szCs w:val="32"/>
           <w:u w:val="single"/>
         </w:rPr>
-        <w:t>5</w:t>
+        <w:t>6</w:t>
       </w:r>
       <w:r>
         <w:rPr>
@@ -5870,7 +5859,25 @@
           <w:szCs w:val="32"/>
           <w:u w:val="single"/>
         </w:rPr>
-        <w:t xml:space="preserve"> points):</w:t>
+        <w:t xml:space="preserve"> points</w:t>
+      </w:r>
+      <w:r>
+        <w:rPr>
+          <w:rFonts w:ascii="Times-Bold" w:hAnsi="Times-Bold"/>
+          <w:b/>
+          <w:szCs w:val="32"/>
+          <w:u w:val="single"/>
+        </w:rPr>
+        <w:t xml:space="preserve"> max</w:t>
+      </w:r>
+      <w:r>
+        <w:rPr>
+          <w:rFonts w:ascii="Times-Bold" w:hAnsi="Times-Bold"/>
+          <w:b/>
+          <w:szCs w:val="32"/>
+          <w:u w:val="single"/>
+        </w:rPr>
+        <w:t>):</w:t>
       </w:r>
       <w:r>
         <w:rPr>
@@ -6018,23 +6025,7 @@
           <w:rFonts w:ascii="TimesNewRomanPSMT" w:hAnsi="TimesNewRomanPSMT"/>
           <w:szCs w:val="32"/>
         </w:rPr>
-        <w:t xml:space="preserve"> You can work on some or </w:t>
-      </w:r>
-      <w:proofErr w:type="gramStart"/>
-      <w:r>
-        <w:rPr>
-          <w:rFonts w:ascii="TimesNewRomanPSMT" w:hAnsi="TimesNewRomanPSMT"/>
-          <w:szCs w:val="32"/>
-        </w:rPr>
-        <w:t>all of</w:t>
-      </w:r>
-      <w:proofErr w:type="gramEnd"/>
-      <w:r>
-        <w:rPr>
-          <w:rFonts w:ascii="TimesNewRomanPSMT" w:hAnsi="TimesNewRomanPSMT"/>
-          <w:szCs w:val="32"/>
-        </w:rPr>
-        <w:t xml:space="preserve"> the following in any order. </w:t>
+        <w:t xml:space="preserve"> You can work on some or all of the following in any order. </w:t>
       </w:r>
     </w:p>
     <w:p>
@@ -6263,7 +6254,49 @@
           <w:rFonts w:ascii="TimesNewRomanPSMT" w:hAnsi="TimesNewRomanPSMT"/>
           <w:szCs w:val="32"/>
         </w:rPr>
-        <w:t xml:space="preserve">Any other error checking you can think of that improves the robustness of the program. You can get a maximum of two extra credit points regardless of how many methods you update for this one. </w:t>
+        <w:t>Any other error checking you can think of that improves the robustness of the program.</w:t>
+      </w:r>
+      <w:r>
+        <w:rPr>
+          <w:rFonts w:ascii="TimesNewRomanPSMT" w:hAnsi="TimesNewRomanPSMT"/>
+          <w:szCs w:val="32"/>
+        </w:rPr>
+        <w:t xml:space="preserve"> Y</w:t>
+      </w:r>
+      <w:r>
+        <w:rPr>
+          <w:rFonts w:ascii="TimesNewRomanPSMT" w:hAnsi="TimesNewRomanPSMT"/>
+          <w:szCs w:val="32"/>
+        </w:rPr>
+        <w:t xml:space="preserve">ou </w:t>
+      </w:r>
+      <w:r>
+        <w:rPr>
+          <w:rFonts w:ascii="TimesNewRomanPSMT" w:hAnsi="TimesNewRomanPSMT"/>
+          <w:szCs w:val="32"/>
+        </w:rPr>
+        <w:t>will receive</w:t>
+      </w:r>
+      <w:r>
+        <w:rPr>
+          <w:rFonts w:ascii="TimesNewRomanPSMT" w:hAnsi="TimesNewRomanPSMT"/>
+          <w:szCs w:val="32"/>
+        </w:rPr>
+        <w:t xml:space="preserve"> a maximum of two extra credit points regardless of how many</w:t>
+      </w:r>
+      <w:r>
+        <w:rPr>
+          <w:rFonts w:ascii="TimesNewRomanPSMT" w:hAnsi="TimesNewRomanPSMT"/>
+          <w:szCs w:val="32"/>
+        </w:rPr>
+        <w:t xml:space="preserve"> additional</w:t>
+      </w:r>
+      <w:r>
+        <w:rPr>
+          <w:rFonts w:ascii="TimesNewRomanPSMT" w:hAnsi="TimesNewRomanPSMT"/>
+          <w:szCs w:val="32"/>
+        </w:rPr>
+        <w:t xml:space="preserve"> methods you update. </w:t>
       </w:r>
     </w:p>
     <w:p>
@@ -6364,7 +6397,7 @@
 </file>
 
 <file path=word/numbering.xml><?xml version="1.0" encoding="utf-8"?>
-<w:numbering xmlns:wpc="http://schemas.microsoft.com/office/word/2010/wordprocessingCanvas" xmlns:cx="http://schemas.microsoft.com/office/drawing/2014/chartex" xmlns:cx1="http://schemas.microsoft.com/office/drawing/2015/9/8/chartex" xmlns:cx2="http://schemas.microsoft.com/office/drawing/2015/10/21/chartex" xmlns:cx3="http://schemas.microsoft.com/office/drawing/2016/5/9/chartex" xmlns:cx4="http://schemas.microsoft.com/office/drawing/2016/5/10/chartex" xmlns:cx5="http://schemas.microsoft.com/office/drawing/2016/5/11/chartex" xmlns:cx6="http://schemas.microsoft.com/office/drawing/2016/5/12/chartex" xmlns:cx7="http://schemas.microsoft.com/office/drawing/2016/5/13/chartex" xmlns:cx8="http://schemas.microsoft.com/office/drawing/2016/5/14/chartex" xmlns:mc="http://schemas.openxmlformats.org/markup-compatibility/2006" xmlns:aink="http://schemas.microsoft.com/office/drawing/2016/ink" xmlns:am3d="http://schemas.microsoft.com/office/drawing/2017/model3d" xmlns:o="urn:schemas-microsoft-com:office:office" xmlns:oel="http://schemas.microsoft.com/office/2019/extlst" xmlns:r="http://schemas.openxmlformats.org/officeDocument/2006/relationships" xmlns:m="http://schemas.openxmlformats.org/officeDocument/2006/math" xmlns:v="urn:schemas-microsoft-com:vml" xmlns:wp14="http://schemas.microsoft.com/office/word/2010/wordprocessingDrawing" xmlns:wp="http://schemas.openxmlformats.org/drawingml/2006/wordprocessingDrawing" xmlns:w10="urn:schemas-microsoft-com:office:word" xmlns:w="http://schemas.openxmlformats.org/wordprocessingml/2006/main" xmlns:w14="http://schemas.microsoft.com/office/word/2010/wordml" xmlns:w15="http://schemas.microsoft.com/office/word/2012/wordml" xmlns:w16cex="http://schemas.microsoft.com/office/word/2018/wordml/cex" xmlns:w16cid="http://schemas.microsoft.com/office/word/2016/wordml/cid" xmlns:w16="http://schemas.microsoft.com/office/word/2018/wordml" xmlns:w16sdtdh="http://schemas.microsoft.com/office/word/2020/wordml/sdtdatahash" xmlns:w16se="http://schemas.microsoft.com/office/word/2015/wordml/symex" xmlns:wpg="http://schemas.microsoft.com/office/word/2010/wordprocessingGroup" xmlns:wpi="http://schemas.microsoft.com/office/word/2010/wordprocessingInk" xmlns:wne="http://schemas.microsoft.com/office/word/2006/wordml" xmlns:wps="http://schemas.microsoft.com/office/word/2010/wordprocessingShape" mc:Ignorable="w14 w15 w16se w16cid w16 w16cex w16sdtdh wp14">
+<w:numbering xmlns:wpc="http://schemas.microsoft.com/office/word/2010/wordprocessingCanvas" xmlns:cx="http://schemas.microsoft.com/office/drawing/2014/chartex" xmlns:cx1="http://schemas.microsoft.com/office/drawing/2015/9/8/chartex" xmlns:cx2="http://schemas.microsoft.com/office/drawing/2015/10/21/chartex" xmlns:cx3="http://schemas.microsoft.com/office/drawing/2016/5/9/chartex" xmlns:cx4="http://schemas.microsoft.com/office/drawing/2016/5/10/chartex" xmlns:cx5="http://schemas.microsoft.com/office/drawing/2016/5/11/chartex" xmlns:cx6="http://schemas.microsoft.com/office/drawing/2016/5/12/chartex" xmlns:cx7="http://schemas.microsoft.com/office/drawing/2016/5/13/chartex" xmlns:cx8="http://schemas.microsoft.com/office/drawing/2016/5/14/chartex" xmlns:mc="http://schemas.openxmlformats.org/markup-compatibility/2006" xmlns:aink="http://schemas.microsoft.com/office/drawing/2016/ink" xmlns:am3d="http://schemas.microsoft.com/office/drawing/2017/model3d" xmlns:o="urn:schemas-microsoft-com:office:office" xmlns:oel="http://schemas.microsoft.com/office/2019/extlst" xmlns:r="http://schemas.openxmlformats.org/officeDocument/2006/relationships" xmlns:m="http://schemas.openxmlformats.org/officeDocument/2006/math" xmlns:v="urn:schemas-microsoft-com:vml" xmlns:wp14="http://schemas.microsoft.com/office/word/2010/wordprocessingDrawing" xmlns:wp="http://schemas.openxmlformats.org/drawingml/2006/wordprocessingDrawing" xmlns:w10="urn:schemas-microsoft-com:office:word" xmlns:w="http://schemas.openxmlformats.org/wordprocessingml/2006/main" xmlns:w14="http://schemas.microsoft.com/office/word/2010/wordml" xmlns:w15="http://schemas.microsoft.com/office/word/2012/wordml" xmlns:w16cex="http://schemas.microsoft.com/office/word/2018/wordml/cex" xmlns:w16cid="http://schemas.microsoft.com/office/word/2016/wordml/cid" xmlns:w16="http://schemas.microsoft.com/office/word/2018/wordml" xmlns:w16du="http://schemas.microsoft.com/office/word/2023/wordml/word16du" xmlns:w16sdtdh="http://schemas.microsoft.com/office/word/2020/wordml/sdtdatahash" xmlns:w16sdtfl="http://schemas.microsoft.com/office/word/2024/wordml/sdtformatlock" xmlns:w16se="http://schemas.microsoft.com/office/word/2015/wordml/symex" xmlns:wpg="http://schemas.microsoft.com/office/word/2010/wordprocessingGroup" xmlns:wpi="http://schemas.microsoft.com/office/word/2010/wordprocessingInk" xmlns:wne="http://schemas.microsoft.com/office/word/2006/wordml" xmlns:wps="http://schemas.microsoft.com/office/word/2010/wordprocessingShape" mc:Ignorable="w14 w15 w16se w16cid w16 w16cex w16sdtdh w16sdtfl w16du wp14">
   <w:abstractNum w:abstractNumId="0" w15:restartNumberingAfterBreak="0">
     <w:nsid w:val="FFFFFF1D"/>
     <w:multiLevelType w:val="multilevel"/>
@@ -6949,7 +6982,7 @@
         <w:rFonts w:ascii="Symbol" w:hAnsi="Symbol" w:hint="default"/>
       </w:rPr>
     </w:lvl>
-    <w:lvl w:ilvl="1" w:tplc="04090003" w:tentative="1">
+    <w:lvl w:ilvl="1" w:tplc="04090003">
       <w:start w:val="1"/>
       <w:numFmt w:val="bullet"/>
       <w:lvlText w:val="o"/>
@@ -8005,7 +8038,7 @@
 </file>
 
 <file path=word/styles.xml><?xml version="1.0" encoding="utf-8"?>
-<w:styles xmlns:mc="http://schemas.openxmlformats.org/markup-compatibility/2006" xmlns:r="http://schemas.openxmlformats.org/officeDocument/2006/relationships" xmlns:w="http://schemas.openxmlformats.org/wordprocessingml/2006/main" xmlns:w14="http://schemas.microsoft.com/office/word/2010/wordml" xmlns:w15="http://schemas.microsoft.com/office/word/2012/wordml" xmlns:w16cex="http://schemas.microsoft.com/office/word/2018/wordml/cex" xmlns:w16cid="http://schemas.microsoft.com/office/word/2016/wordml/cid" xmlns:w16="http://schemas.microsoft.com/office/word/2018/wordml" xmlns:w16sdtdh="http://schemas.microsoft.com/office/word/2020/wordml/sdtdatahash" xmlns:w16se="http://schemas.microsoft.com/office/word/2015/wordml/symex" mc:Ignorable="w14 w15 w16se w16cid w16 w16cex w16sdtdh">
+<w:styles xmlns:mc="http://schemas.openxmlformats.org/markup-compatibility/2006" xmlns:r="http://schemas.openxmlformats.org/officeDocument/2006/relationships" xmlns:w="http://schemas.openxmlformats.org/wordprocessingml/2006/main" xmlns:w14="http://schemas.microsoft.com/office/word/2010/wordml" xmlns:w15="http://schemas.microsoft.com/office/word/2012/wordml" xmlns:w16cex="http://schemas.microsoft.com/office/word/2018/wordml/cex" xmlns:w16cid="http://schemas.microsoft.com/office/word/2016/wordml/cid" xmlns:w16="http://schemas.microsoft.com/office/word/2018/wordml" xmlns:w16du="http://schemas.microsoft.com/office/word/2023/wordml/word16du" xmlns:w16sdtdh="http://schemas.microsoft.com/office/word/2020/wordml/sdtdatahash" xmlns:w16sdtfl="http://schemas.microsoft.com/office/word/2024/wordml/sdtformatlock" xmlns:w16se="http://schemas.microsoft.com/office/word/2015/wordml/symex" mc:Ignorable="w14 w15 w16se w16cid w16 w16cex w16sdtdh w16sdtfl w16du">
   <w:docDefaults>
     <w:rPrDefault>
       <w:rPr>

</xml_diff>

<commit_message>
Added a check-box so that students can see "professor code" behavior with and without the extra credit enhancements. Removed the "before writing any code" instructions in lab handout for Checkpoint 10, as they did not lead towards a solution to the checkpoint. A bit of reformating of the lab handout.
</commit_message>
<xml_diff>
--- a/Lab 2 - String Operations.docx
+++ b/Lab 2 - String Operations.docx
@@ -75,7 +75,25 @@
           <w:sz w:val="29"/>
           <w:szCs w:val="37"/>
         </w:rPr>
-        <w:t>Part 1: Run the initial project; Examine the Java file</w:t>
+        <w:t xml:space="preserve">Part </w:t>
+      </w:r>
+      <w:r>
+        <w:rPr>
+          <w:rFonts w:ascii="Times-Bold" w:hAnsi="Times-Bold"/>
+          <w:b/>
+          <w:sz w:val="29"/>
+          <w:szCs w:val="37"/>
+        </w:rPr>
+        <w:t>A</w:t>
+      </w:r>
+      <w:r>
+        <w:rPr>
+          <w:rFonts w:ascii="Times-Bold" w:hAnsi="Times-Bold"/>
+          <w:b/>
+          <w:sz w:val="29"/>
+          <w:szCs w:val="37"/>
+        </w:rPr>
+        <w:t>: Run the initial project; Examine the Java file</w:t>
       </w:r>
     </w:p>
     <w:p>
@@ -119,14 +137,14 @@
           <w:rFonts w:ascii="TimesNewRomanPSMT" w:hAnsi="TimesNewRomanPSMT"/>
           <w:szCs w:val="32"/>
         </w:rPr>
-        <w:t xml:space="preserve"> p</w:t>
-      </w:r>
-      <w:r>
-        <w:rPr>
-          <w:rFonts w:ascii="TimesNewRomanPSMT" w:hAnsi="TimesNewRomanPSMT"/>
-          <w:szCs w:val="32"/>
-        </w:rPr>
-        <w:t>roject</w:t>
+        <w:t xml:space="preserve"> </w:t>
+      </w:r>
+      <w:r>
+        <w:rPr>
+          <w:rFonts w:ascii="TimesNewRomanPSMT" w:hAnsi="TimesNewRomanPSMT"/>
+          <w:szCs w:val="32"/>
+        </w:rPr>
+        <w:t>project</w:t>
       </w:r>
       <w:r>
         <w:rPr>
@@ -542,7 +560,23 @@
           <w:rFonts w:ascii="TimesNewRomanPSMT" w:hAnsi="TimesNewRomanPSMT"/>
           <w:szCs w:val="32"/>
         </w:rPr>
-        <w:t>hit the Enter key</w:t>
+        <w:t xml:space="preserve">hit the </w:t>
+      </w:r>
+      <w:r>
+        <w:rPr>
+          <w:rFonts w:ascii="TimesNewRomanPSMT" w:hAnsi="TimesNewRomanPSMT"/>
+          <w:b/>
+          <w:bCs/>
+          <w:szCs w:val="32"/>
+        </w:rPr>
+        <w:t>Enter</w:t>
+      </w:r>
+      <w:r>
+        <w:rPr>
+          <w:rFonts w:ascii="TimesNewRomanPSMT" w:hAnsi="TimesNewRomanPSMT"/>
+          <w:szCs w:val="32"/>
+        </w:rPr>
+        <w:t xml:space="preserve"> key</w:t>
       </w:r>
       <w:r>
         <w:rPr>
@@ -612,23 +646,7 @@
           <w:rFonts w:ascii="TimesNewRomanPSMT" w:hAnsi="TimesNewRomanPSMT"/>
           <w:szCs w:val="32"/>
         </w:rPr>
-        <w:t xml:space="preserve"> Prof. </w:t>
-      </w:r>
-      <w:proofErr w:type="spellStart"/>
-      <w:r>
-        <w:rPr>
-          <w:rFonts w:ascii="TimesNewRomanPSMT" w:hAnsi="TimesNewRomanPSMT"/>
-          <w:szCs w:val="32"/>
-        </w:rPr>
-        <w:t>Vegdahl's</w:t>
-      </w:r>
-      <w:proofErr w:type="spellEnd"/>
-      <w:r>
-        <w:rPr>
-          <w:rFonts w:ascii="TimesNewRomanPSMT" w:hAnsi="TimesNewRomanPSMT"/>
-          <w:szCs w:val="32"/>
-        </w:rPr>
-        <w:t xml:space="preserve"> impl</w:t>
+        <w:t xml:space="preserve"> Prof. Vegdahl's impl</w:t>
       </w:r>
       <w:r>
         <w:rPr>
@@ -672,37 +690,21 @@
           <w:rFonts w:ascii="TimesNewRomanPSMT" w:hAnsi="TimesNewRomanPSMT"/>
           <w:szCs w:val="32"/>
         </w:rPr>
-        <w:t xml:space="preserve">Note: the text in the output boxes </w:t>
-      </w:r>
-      <w:proofErr w:type="gramStart"/>
-      <w:r>
-        <w:rPr>
-          <w:rFonts w:ascii="TimesNewRomanPSMT" w:hAnsi="TimesNewRomanPSMT"/>
-          <w:szCs w:val="32"/>
-        </w:rPr>
-        <w:t>are</w:t>
-      </w:r>
-      <w:proofErr w:type="gramEnd"/>
-      <w:r>
-        <w:rPr>
-          <w:rFonts w:ascii="TimesNewRomanPSMT" w:hAnsi="TimesNewRomanPSMT"/>
-          <w:szCs w:val="32"/>
-        </w:rPr>
-        <w:t xml:space="preserve"> surrounded with a pair of double-quotes so that you can see where the string begins and ends—</w:t>
-      </w:r>
-      <w:r>
-        <w:rPr>
-          <w:rFonts w:ascii="TimesNewRomanPSMT" w:hAnsi="TimesNewRomanPSMT"/>
-          <w:szCs w:val="32"/>
-        </w:rPr>
-        <w:t>so that you can see</w:t>
-      </w:r>
-      <w:r>
-        <w:rPr>
-          <w:rFonts w:ascii="TimesNewRomanPSMT" w:hAnsi="TimesNewRomanPSMT"/>
-          <w:szCs w:val="32"/>
-        </w:rPr>
-        <w:t xml:space="preserve"> “invisible” spaces.</w:t>
+        <w:t>Note: the text in the output boxes is surrounded by a pair of double-quote</w:t>
+      </w:r>
+      <w:r>
+        <w:rPr>
+          <w:rFonts w:ascii="TimesNewRomanPSMT" w:hAnsi="TimesNewRomanPSMT"/>
+          <w:szCs w:val="32"/>
+        </w:rPr>
+        <w:t>s</w:t>
+      </w:r>
+      <w:r>
+        <w:rPr>
+          <w:rFonts w:ascii="TimesNewRomanPSMT" w:hAnsi="TimesNewRomanPSMT"/>
+          <w:szCs w:val="32"/>
+        </w:rPr>
+        <w:t xml:space="preserve"> so that you can see where the string begins and ends—so that you can see “invisible” spaces.</w:t>
       </w:r>
     </w:p>
     <w:p>
@@ -942,23 +944,21 @@
           <w:rFonts w:ascii="TimesNewRomanPSMT" w:hAnsi="TimesNewRomanPSMT"/>
           <w:szCs w:val="32"/>
         </w:rPr>
-        <w:t xml:space="preserve">illegal, but so did </w:t>
-      </w:r>
-      <w:proofErr w:type="spellStart"/>
-      <w:r>
-        <w:rPr>
-          <w:rFonts w:ascii="TimesNewRomanPSMT" w:hAnsi="TimesNewRomanPSMT"/>
-          <w:szCs w:val="32"/>
-        </w:rPr>
-        <w:t>Vegdahl's</w:t>
-      </w:r>
-      <w:proofErr w:type="spellEnd"/>
-      <w:r>
-        <w:rPr>
-          <w:rFonts w:ascii="TimesNewRomanPSMT" w:hAnsi="TimesNewRomanPSMT"/>
-          <w:szCs w:val="32"/>
-        </w:rPr>
-        <w:t>. This is p</w:t>
+        <w:t>illegal, but so did Vegdahl</w:t>
+      </w:r>
+      <w:r>
+        <w:rPr>
+          <w:rFonts w:ascii="TimesNewRomanPSMT" w:hAnsi="TimesNewRomanPSMT"/>
+          <w:szCs w:val="32"/>
+        </w:rPr>
+        <w:t>’</w:t>
+      </w:r>
+      <w:r>
+        <w:rPr>
+          <w:rFonts w:ascii="TimesNewRomanPSMT" w:hAnsi="TimesNewRomanPSMT"/>
+          <w:szCs w:val="32"/>
+        </w:rPr>
+        <w:t>s. This is p</w:t>
       </w:r>
       <w:r>
         <w:rPr>
@@ -1000,15 +1000,7 @@
           <w:b/>
           <w:szCs w:val="32"/>
         </w:rPr>
-        <w:t>L</w:t>
-      </w:r>
-      <w:r>
-        <w:rPr>
-          <w:rFonts w:ascii="TimesNewRomanPSMT" w:hAnsi="TimesNewRomanPSMT"/>
-          <w:b/>
-          <w:szCs w:val="32"/>
-        </w:rPr>
-        <w:t>ight blue</w:t>
+        <w:t>Light blue</w:t>
       </w:r>
       <w:r>
         <w:rPr>
@@ -1023,23 +1015,21 @@
           <w:rFonts w:ascii="TimesNewRomanPSMT" w:hAnsi="TimesNewRomanPSMT"/>
           <w:szCs w:val="32"/>
         </w:rPr>
-        <w:t xml:space="preserve"> Prof. </w:t>
-      </w:r>
-      <w:proofErr w:type="spellStart"/>
-      <w:r>
-        <w:rPr>
-          <w:rFonts w:ascii="TimesNewRomanPSMT" w:hAnsi="TimesNewRomanPSMT"/>
-          <w:szCs w:val="32"/>
-        </w:rPr>
-        <w:t>Vegdahl's</w:t>
-      </w:r>
-      <w:proofErr w:type="spellEnd"/>
-      <w:r>
-        <w:rPr>
-          <w:rFonts w:ascii="TimesNewRomanPSMT" w:hAnsi="TimesNewRomanPSMT"/>
-          <w:szCs w:val="32"/>
-        </w:rPr>
-        <w:t xml:space="preserve"> version did something illegal, and yours did not. This could be because you are doing </w:t>
+        <w:t xml:space="preserve"> Prof. Vegdahl</w:t>
+      </w:r>
+      <w:r>
+        <w:rPr>
+          <w:rFonts w:ascii="TimesNewRomanPSMT" w:hAnsi="TimesNewRomanPSMT"/>
+          <w:szCs w:val="32"/>
+        </w:rPr>
+        <w:t>’</w:t>
+      </w:r>
+      <w:r>
+        <w:rPr>
+          <w:rFonts w:ascii="TimesNewRomanPSMT" w:hAnsi="TimesNewRomanPSMT"/>
+          <w:szCs w:val="32"/>
+        </w:rPr>
+        <w:t xml:space="preserve">s version did something illegal, and yours did not. This could be because you are doing </w:t>
       </w:r>
       <w:r>
         <w:rPr>
@@ -1060,23 +1050,7 @@
           <w:rFonts w:ascii="TimesNewRomanPSMT" w:hAnsi="TimesNewRomanPSMT"/>
           <w:szCs w:val="32"/>
         </w:rPr>
-        <w:t xml:space="preserve"> than </w:t>
-      </w:r>
-      <w:proofErr w:type="spellStart"/>
-      <w:r>
-        <w:rPr>
-          <w:rFonts w:ascii="TimesNewRomanPSMT" w:hAnsi="TimesNewRomanPSMT"/>
-          <w:szCs w:val="32"/>
-        </w:rPr>
-        <w:t>Vegdahl’s</w:t>
-      </w:r>
-      <w:proofErr w:type="spellEnd"/>
-      <w:r>
-        <w:rPr>
-          <w:rFonts w:ascii="TimesNewRomanPSMT" w:hAnsi="TimesNewRomanPSMT"/>
-          <w:szCs w:val="32"/>
-        </w:rPr>
-        <w:t>.</w:t>
+        <w:t xml:space="preserve"> than Vegdahl’s.</w:t>
       </w:r>
       <w:r>
         <w:rPr>
@@ -1250,7 +1224,6 @@
         <w:rPr>
           <w:rFonts w:ascii="TimesNewRomanPSMT" w:hAnsi="TimesNewRomanPSMT"/>
           <w:szCs w:val="32"/>
-          <w:u w:val="single"/>
         </w:rPr>
         <w:t>Light blue</w:t>
       </w:r>
@@ -1298,7 +1271,7 @@
           <w:sz w:val="29"/>
           <w:szCs w:val="37"/>
         </w:rPr>
-        <w:t xml:space="preserve">Part 2: </w:t>
+        <w:t xml:space="preserve">Part </w:t>
       </w:r>
       <w:r>
         <w:rPr>
@@ -1307,7 +1280,7 @@
           <w:sz w:val="29"/>
           <w:szCs w:val="37"/>
         </w:rPr>
-        <w:t>W</w:t>
+        <w:t>B</w:t>
       </w:r>
       <w:r>
         <w:rPr>
@@ -1316,6 +1289,24 @@
           <w:sz w:val="29"/>
           <w:szCs w:val="37"/>
         </w:rPr>
+        <w:t xml:space="preserve">: </w:t>
+      </w:r>
+      <w:r>
+        <w:rPr>
+          <w:rFonts w:ascii="Times-Bold" w:hAnsi="Times-Bold"/>
+          <w:b/>
+          <w:sz w:val="29"/>
+          <w:szCs w:val="37"/>
+        </w:rPr>
+        <w:t>W</w:t>
+      </w:r>
+      <w:r>
+        <w:rPr>
+          <w:rFonts w:ascii="Times-Bold" w:hAnsi="Times-Bold"/>
+          <w:b/>
+          <w:sz w:val="29"/>
+          <w:szCs w:val="37"/>
+        </w:rPr>
         <w:t>rite the Java code to implement the various operations:</w:t>
       </w:r>
     </w:p>
@@ -1510,7 +1501,21 @@
           <w:rFonts w:ascii="TimesNewRomanPSMT" w:hAnsi="TimesNewRomanPSMT"/>
           <w:szCs w:val="32"/>
         </w:rPr>
-        <w:t xml:space="preserve"> Note, most String methods, including trim(), return the updated String. So, you want to store the result of the method in a String and then use that updated String value going forward. </w:t>
+        <w:t xml:space="preserve"> Note, most String methods, including </w:t>
+      </w:r>
+      <w:r>
+        <w:rPr>
+          <w:rFonts w:ascii="Courier New" w:hAnsi="Courier New" w:cs="Courier New"/>
+          <w:szCs w:val="32"/>
+        </w:rPr>
+        <w:t>trim</w:t>
+      </w:r>
+      <w:r>
+        <w:rPr>
+          <w:rFonts w:ascii="TimesNewRomanPSMT" w:hAnsi="TimesNewRomanPSMT"/>
+          <w:szCs w:val="32"/>
+        </w:rPr>
+        <w:t xml:space="preserve">(), return the updated String. So, you want to store the result of the method in a String and then use that updated String value going forward. </w:t>
       </w:r>
     </w:p>
     <w:p>
@@ -1570,7 +1575,20 @@
           <w:rFonts w:ascii="TimesNewRomanPSMT" w:hAnsi="TimesNewRomanPSMT"/>
           <w:szCs w:val="32"/>
         </w:rPr>
-        <w:t xml:space="preserve"> and select Compile. Then right click on </w:t>
+        <w:t xml:space="preserve"> and select </w:t>
+      </w:r>
+      <w:r>
+        <w:rPr>
+          <w:szCs w:val="32"/>
+        </w:rPr>
+        <w:t>Compile</w:t>
+      </w:r>
+      <w:r>
+        <w:rPr>
+          <w:rFonts w:ascii="TimesNewRomanPSMT" w:hAnsi="TimesNewRomanPSMT"/>
+          <w:szCs w:val="32"/>
+        </w:rPr>
+        <w:t xml:space="preserve">. Then right click on </w:t>
       </w:r>
       <w:r>
         <w:rPr>
@@ -1656,7 +1674,21 @@
           <w:rFonts w:ascii="TimesNewRomanPSMT" w:hAnsi="TimesNewRomanPSMT"/>
           <w:szCs w:val="32"/>
         </w:rPr>
-        <w:t xml:space="preserve"> won't make sense. For example, you cannot remove </w:t>
+        <w:t xml:space="preserve"> won</w:t>
+      </w:r>
+      <w:r>
+        <w:rPr>
+          <w:rFonts w:ascii="TimesNewRomanPSMT" w:hAnsi="TimesNewRomanPSMT"/>
+          <w:szCs w:val="32"/>
+        </w:rPr>
+        <w:t>’</w:t>
+      </w:r>
+      <w:r>
+        <w:rPr>
+          <w:rFonts w:ascii="TimesNewRomanPSMT" w:hAnsi="TimesNewRomanPSMT"/>
+          <w:szCs w:val="32"/>
+        </w:rPr>
+        <w:t xml:space="preserve">t make sense. For example, you cannot remove </w:t>
       </w:r>
       <w:r>
         <w:rPr>
@@ -1698,7 +1730,35 @@
           <w:rFonts w:ascii="TimesNewRomanPSMT" w:hAnsi="TimesNewRomanPSMT"/>
           <w:szCs w:val="32"/>
         </w:rPr>
-        <w:t>s generally OK for the operation to "bomb".</w:t>
+        <w:t xml:space="preserve">s generally OK for the operation to </w:t>
+      </w:r>
+      <w:r>
+        <w:rPr>
+          <w:rFonts w:ascii="TimesNewRomanPSMT" w:hAnsi="TimesNewRomanPSMT"/>
+          <w:szCs w:val="32"/>
+        </w:rPr>
+        <w:t>“</w:t>
+      </w:r>
+      <w:r>
+        <w:rPr>
+          <w:rFonts w:ascii="TimesNewRomanPSMT" w:hAnsi="TimesNewRomanPSMT"/>
+          <w:szCs w:val="32"/>
+        </w:rPr>
+        <w:t>bomb</w:t>
+      </w:r>
+      <w:r>
+        <w:rPr>
+          <w:rFonts w:ascii="TimesNewRomanPSMT" w:hAnsi="TimesNewRomanPSMT"/>
+          <w:szCs w:val="32"/>
+        </w:rPr>
+        <w:t>”</w:t>
+      </w:r>
+      <w:r>
+        <w:rPr>
+          <w:rFonts w:ascii="TimesNewRomanPSMT" w:hAnsi="TimesNewRomanPSMT"/>
+          <w:szCs w:val="32"/>
+        </w:rPr>
+        <w:t>.</w:t>
       </w:r>
       <w:r>
         <w:rPr>
@@ -3013,7 +3073,35 @@
           <w:rFonts w:ascii="TimesNewRomanPSMT" w:hAnsi="TimesNewRomanPSMT"/>
           <w:szCs w:val="32"/>
         </w:rPr>
-        <w:t xml:space="preserve">: Produce a (trimmed) string where two '-' characters are inserted: one after the first character in the string, and one after the second. For example, </w:t>
+        <w:t xml:space="preserve">: Produce a (trimmed) string where two </w:t>
+      </w:r>
+      <w:r>
+        <w:rPr>
+          <w:rFonts w:ascii="TimesNewRomanPSMT" w:hAnsi="TimesNewRomanPSMT"/>
+          <w:szCs w:val="32"/>
+        </w:rPr>
+        <w:t>‘</w:t>
+      </w:r>
+      <w:r>
+        <w:rPr>
+          <w:rFonts w:ascii="TimesNewRomanPSMT" w:hAnsi="TimesNewRomanPSMT"/>
+          <w:szCs w:val="32"/>
+        </w:rPr>
+        <w:t>-</w:t>
+      </w:r>
+      <w:r>
+        <w:rPr>
+          <w:rFonts w:ascii="TimesNewRomanPSMT" w:hAnsi="TimesNewRomanPSMT"/>
+          <w:szCs w:val="32"/>
+        </w:rPr>
+        <w:t>’</w:t>
+      </w:r>
+      <w:r>
+        <w:rPr>
+          <w:rFonts w:ascii="TimesNewRomanPSMT" w:hAnsi="TimesNewRomanPSMT"/>
+          <w:szCs w:val="32"/>
+        </w:rPr>
+        <w:t xml:space="preserve"> characters are inserted: one after the first character in the string, and one after the second. For example, </w:t>
       </w:r>
       <w:r>
         <w:rPr>
@@ -3066,7 +3154,28 @@
           <w:rFonts w:ascii="TimesNewRomanPSMT" w:hAnsi="TimesNewRomanPSMT"/>
           <w:szCs w:val="32"/>
         </w:rPr>
-        <w:t xml:space="preserve"> You do not have to handle the case where the string’s length is less than two.</w:t>
+        <w:t xml:space="preserve"> </w:t>
+      </w:r>
+      <w:r>
+        <w:rPr>
+          <w:rFonts w:ascii="TimesNewRomanPSMT" w:hAnsi="TimesNewRomanPSMT"/>
+          <w:szCs w:val="32"/>
+        </w:rPr>
+        <w:t xml:space="preserve">You do not have to handle the case where the string’s length is less than </w:t>
+      </w:r>
+      <w:r>
+        <w:rPr>
+          <w:rFonts w:ascii="TimesNewRomanPSMT" w:hAnsi="TimesNewRomanPSMT"/>
+          <w:szCs w:val="32"/>
+        </w:rPr>
+        <w:t>two</w:t>
+      </w:r>
+      <w:r>
+        <w:rPr>
+          <w:rFonts w:ascii="TimesNewRomanPSMT" w:hAnsi="TimesNewRomanPSMT"/>
+          <w:szCs w:val="32"/>
+        </w:rPr>
+        <w:t>.</w:t>
       </w:r>
     </w:p>
     <w:p>
@@ -3274,14 +3383,21 @@
           <w:rFonts w:ascii="TimesNewRomanPSMT" w:hAnsi="TimesNewRomanPSMT"/>
           <w:szCs w:val="32"/>
         </w:rPr>
-        <w:t xml:space="preserve">.) For example, if the input is </w:t>
+        <w:t>.) For example, if the input is</w:t>
+      </w:r>
+      <w:r>
+        <w:rPr>
+          <w:rFonts w:ascii="TimesNewRomanPSMT" w:hAnsi="TimesNewRomanPSMT"/>
+          <w:szCs w:val="32"/>
+        </w:rPr>
+        <w:t xml:space="preserve"> </w:t>
       </w:r>
       <w:r>
         <w:rPr>
           <w:rFonts w:ascii="Helvetica" w:hAnsi="Helvetica"/>
           <w:szCs w:val="26"/>
         </w:rPr>
-        <w:t>   butter! and jam</w:t>
+        <w:t>butter! and jam</w:t>
       </w:r>
       <w:r>
         <w:rPr>
@@ -4096,20 +4212,6 @@
           <w:u w:val="single"/>
         </w:rPr>
       </w:pPr>
-    </w:p>
-    <w:p>
-      <w:pPr>
-        <w:widowControl w:val="0"/>
-        <w:autoSpaceDE w:val="0"/>
-        <w:autoSpaceDN w:val="0"/>
-        <w:adjustRightInd w:val="0"/>
-        <w:rPr>
-          <w:rFonts w:ascii="Times-Bold" w:hAnsi="Times-Bold"/>
-          <w:b/>
-          <w:szCs w:val="32"/>
-          <w:u w:val="single"/>
-        </w:rPr>
-      </w:pPr>
       <w:r>
         <w:rPr>
           <w:rFonts w:ascii="Helvetica" w:hAnsi="Helvetica"/>
@@ -4118,598 +4220,6 @@
           <w:szCs w:val="26"/>
         </w:rPr>
         <w:t>Part 10:</w:t>
-      </w:r>
-    </w:p>
-    <w:p>
-      <w:pPr>
-        <w:widowControl w:val="0"/>
-        <w:autoSpaceDE w:val="0"/>
-        <w:autoSpaceDN w:val="0"/>
-        <w:adjustRightInd w:val="0"/>
-        <w:rPr>
-          <w:rFonts w:ascii="Times-Bold" w:hAnsi="Times-Bold"/>
-          <w:b/>
-          <w:szCs w:val="32"/>
-          <w:u w:val="single"/>
-        </w:rPr>
-      </w:pPr>
-    </w:p>
-    <w:p>
-      <w:pPr>
-        <w:widowControl w:val="0"/>
-        <w:autoSpaceDE w:val="0"/>
-        <w:autoSpaceDN w:val="0"/>
-        <w:adjustRightInd w:val="0"/>
-        <w:rPr>
-          <w:rFonts w:ascii="TimesNewRomanPSMT" w:hAnsi="TimesNewRomanPSMT"/>
-          <w:szCs w:val="32"/>
-        </w:rPr>
-      </w:pPr>
-      <w:r>
-        <w:rPr>
-          <w:rFonts w:ascii="TimesNewRomanPSMT" w:hAnsi="TimesNewRomanPSMT"/>
-          <w:szCs w:val="32"/>
-        </w:rPr>
-        <w:t xml:space="preserve">BEFORE WRITING ANY CODE for this step, you must either write (in English, not code) or draw diagrams showing </w:t>
-      </w:r>
-      <w:r>
-        <w:rPr>
-          <w:rFonts w:ascii="TimesNewRomanPSMT" w:hAnsi="TimesNewRomanPSMT"/>
-          <w:szCs w:val="32"/>
-        </w:rPr>
-        <w:t xml:space="preserve">a step-by-step breakdown of how you are going to do it. </w:t>
-      </w:r>
-      <w:r>
-        <w:rPr>
-          <w:rFonts w:ascii="TimesNewRomanPSMT" w:hAnsi="TimesNewRomanPSMT"/>
-          <w:szCs w:val="32"/>
-        </w:rPr>
-        <w:t xml:space="preserve">This is to practice planning out your approach by breaking it down into steps before trying to code it. </w:t>
-      </w:r>
-    </w:p>
-    <w:p>
-      <w:pPr>
-        <w:widowControl w:val="0"/>
-        <w:autoSpaceDE w:val="0"/>
-        <w:autoSpaceDN w:val="0"/>
-        <w:adjustRightInd w:val="0"/>
-        <w:rPr>
-          <w:rFonts w:ascii="TimesNewRomanPSMT" w:hAnsi="TimesNewRomanPSMT"/>
-          <w:szCs w:val="32"/>
-        </w:rPr>
-      </w:pPr>
-    </w:p>
-    <w:p>
-      <w:pPr>
-        <w:widowControl w:val="0"/>
-        <w:autoSpaceDE w:val="0"/>
-        <w:autoSpaceDN w:val="0"/>
-        <w:adjustRightInd w:val="0"/>
-        <w:rPr>
-          <w:rFonts w:ascii="TimesNewRomanPSMT" w:hAnsi="TimesNewRomanPSMT"/>
-          <w:szCs w:val="32"/>
-        </w:rPr>
-      </w:pPr>
-      <w:r>
-        <w:rPr>
-          <w:rFonts w:ascii="TimesNewRomanPSMT" w:hAnsi="TimesNewRomanPSMT"/>
-          <w:szCs w:val="32"/>
-        </w:rPr>
-        <w:t xml:space="preserve">Here’s an </w:t>
-      </w:r>
-      <w:r>
-        <w:rPr>
-          <w:rFonts w:ascii="TimesNewRomanPSMT" w:hAnsi="TimesNewRomanPSMT"/>
-          <w:szCs w:val="32"/>
-          <w:u w:val="single"/>
-        </w:rPr>
-        <w:t>example</w:t>
-      </w:r>
-      <w:r>
-        <w:rPr>
-          <w:rFonts w:ascii="TimesNewRomanPSMT" w:hAnsi="TimesNewRomanPSMT"/>
-          <w:szCs w:val="32"/>
-        </w:rPr>
-        <w:t xml:space="preserve">. Imagine there was a checkpoint where you had to take the last character of a trimmed string and </w:t>
-      </w:r>
-      <w:r>
-        <w:rPr>
-          <w:rFonts w:ascii="TimesNewRomanPSMT" w:hAnsi="TimesNewRomanPSMT"/>
-          <w:szCs w:val="32"/>
-        </w:rPr>
-        <w:t>copy</w:t>
-      </w:r>
-      <w:r>
-        <w:rPr>
-          <w:rFonts w:ascii="TimesNewRomanPSMT" w:hAnsi="TimesNewRomanPSMT"/>
-          <w:szCs w:val="32"/>
-        </w:rPr>
-        <w:t xml:space="preserve"> </w:t>
-      </w:r>
-      <w:r>
-        <w:rPr>
-          <w:rFonts w:ascii="TimesNewRomanPSMT" w:hAnsi="TimesNewRomanPSMT"/>
-          <w:szCs w:val="32"/>
-        </w:rPr>
-        <w:t>it</w:t>
-      </w:r>
-      <w:r>
-        <w:rPr>
-          <w:rFonts w:ascii="TimesNewRomanPSMT" w:hAnsi="TimesNewRomanPSMT"/>
-          <w:szCs w:val="32"/>
-        </w:rPr>
-        <w:t xml:space="preserve"> </w:t>
-      </w:r>
-      <w:r>
-        <w:rPr>
-          <w:rFonts w:ascii="TimesNewRomanPSMT" w:hAnsi="TimesNewRomanPSMT"/>
-          <w:szCs w:val="32"/>
-        </w:rPr>
-        <w:t>to</w:t>
-      </w:r>
-      <w:r>
-        <w:rPr>
-          <w:rFonts w:ascii="TimesNewRomanPSMT" w:hAnsi="TimesNewRomanPSMT"/>
-          <w:szCs w:val="32"/>
-        </w:rPr>
-        <w:t xml:space="preserve"> the beginning of the string</w:t>
-      </w:r>
-      <w:r>
-        <w:rPr>
-          <w:rFonts w:ascii="TimesNewRomanPSMT" w:hAnsi="TimesNewRomanPSMT"/>
-          <w:szCs w:val="32"/>
-        </w:rPr>
-        <w:t>, so “</w:t>
-      </w:r>
-      <w:proofErr w:type="spellStart"/>
-      <w:r>
-        <w:rPr>
-          <w:rFonts w:ascii="TimesNewRomanPSMT" w:hAnsi="TimesNewRomanPSMT"/>
-          <w:szCs w:val="32"/>
-        </w:rPr>
-        <w:t>abc</w:t>
-      </w:r>
-      <w:proofErr w:type="spellEnd"/>
-      <w:r>
-        <w:rPr>
-          <w:rFonts w:ascii="TimesNewRomanPSMT" w:hAnsi="TimesNewRomanPSMT"/>
-          <w:szCs w:val="32"/>
-        </w:rPr>
-        <w:t>” would become “</w:t>
-      </w:r>
-      <w:proofErr w:type="spellStart"/>
-      <w:r>
-        <w:rPr>
-          <w:rFonts w:ascii="TimesNewRomanPSMT" w:hAnsi="TimesNewRomanPSMT"/>
-          <w:szCs w:val="32"/>
-        </w:rPr>
-        <w:t>cabc</w:t>
-      </w:r>
-      <w:proofErr w:type="spellEnd"/>
-      <w:r>
-        <w:rPr>
-          <w:rFonts w:ascii="TimesNewRomanPSMT" w:hAnsi="TimesNewRomanPSMT"/>
-          <w:szCs w:val="32"/>
-        </w:rPr>
-        <w:t>”</w:t>
-      </w:r>
-      <w:r>
-        <w:rPr>
-          <w:rFonts w:ascii="TimesNewRomanPSMT" w:hAnsi="TimesNewRomanPSMT"/>
-          <w:szCs w:val="32"/>
-        </w:rPr>
-        <w:t>. Here is how you could write the steps:</w:t>
-      </w:r>
-    </w:p>
-    <w:p>
-      <w:pPr>
-        <w:pStyle w:val="ListParagraph"/>
-        <w:widowControl w:val="0"/>
-        <w:numPr>
-          <w:ilvl w:val="0"/>
-          <w:numId w:val="14"/>
-        </w:numPr>
-        <w:autoSpaceDE w:val="0"/>
-        <w:autoSpaceDN w:val="0"/>
-        <w:adjustRightInd w:val="0"/>
-        <w:rPr>
-          <w:rFonts w:ascii="TimesNewRomanPSMT" w:hAnsi="TimesNewRomanPSMT"/>
-          <w:szCs w:val="32"/>
-        </w:rPr>
-      </w:pPr>
-      <w:r>
-        <w:rPr>
-          <w:rFonts w:ascii="TimesNewRomanPSMT" w:hAnsi="TimesNewRomanPSMT"/>
-          <w:szCs w:val="32"/>
-        </w:rPr>
-        <w:t>T</w:t>
-      </w:r>
-      <w:r>
-        <w:rPr>
-          <w:rFonts w:ascii="TimesNewRomanPSMT" w:hAnsi="TimesNewRomanPSMT"/>
-          <w:szCs w:val="32"/>
-        </w:rPr>
-        <w:t>rim the string and store it in the same variable.</w:t>
-      </w:r>
-    </w:p>
-    <w:p>
-      <w:pPr>
-        <w:pStyle w:val="ListParagraph"/>
-        <w:widowControl w:val="0"/>
-        <w:numPr>
-          <w:ilvl w:val="0"/>
-          <w:numId w:val="14"/>
-        </w:numPr>
-        <w:autoSpaceDE w:val="0"/>
-        <w:autoSpaceDN w:val="0"/>
-        <w:adjustRightInd w:val="0"/>
-        <w:rPr>
-          <w:rFonts w:ascii="TimesNewRomanPSMT" w:hAnsi="TimesNewRomanPSMT"/>
-          <w:szCs w:val="32"/>
-        </w:rPr>
-      </w:pPr>
-      <w:r>
-        <w:rPr>
-          <w:rFonts w:ascii="TimesNewRomanPSMT" w:hAnsi="TimesNewRomanPSMT"/>
-          <w:szCs w:val="32"/>
-        </w:rPr>
-        <w:t xml:space="preserve">Get the last character </w:t>
-      </w:r>
-      <w:r>
-        <w:rPr>
-          <w:rFonts w:ascii="TimesNewRomanPSMT" w:hAnsi="TimesNewRomanPSMT"/>
-          <w:szCs w:val="32"/>
-        </w:rPr>
-        <w:t>of the string and put it in a new variable.</w:t>
-      </w:r>
-    </w:p>
-    <w:p>
-      <w:pPr>
-        <w:pStyle w:val="ListParagraph"/>
-        <w:widowControl w:val="0"/>
-        <w:numPr>
-          <w:ilvl w:val="0"/>
-          <w:numId w:val="14"/>
-        </w:numPr>
-        <w:autoSpaceDE w:val="0"/>
-        <w:autoSpaceDN w:val="0"/>
-        <w:adjustRightInd w:val="0"/>
-        <w:rPr>
-          <w:rFonts w:ascii="TimesNewRomanPSMT" w:hAnsi="TimesNewRomanPSMT"/>
-          <w:szCs w:val="32"/>
-        </w:rPr>
-      </w:pPr>
-      <w:r>
-        <w:rPr>
-          <w:rFonts w:ascii="TimesNewRomanPSMT" w:hAnsi="TimesNewRomanPSMT"/>
-          <w:szCs w:val="32"/>
-        </w:rPr>
-        <w:t>Combine the</w:t>
-      </w:r>
-      <w:r>
-        <w:rPr>
-          <w:rFonts w:ascii="TimesNewRomanPSMT" w:hAnsi="TimesNewRomanPSMT"/>
-          <w:szCs w:val="32"/>
-        </w:rPr>
-        <w:t xml:space="preserve"> last character</w:t>
-      </w:r>
-      <w:r>
-        <w:rPr>
-          <w:rFonts w:ascii="TimesNewRomanPSMT" w:hAnsi="TimesNewRomanPSMT"/>
-          <w:szCs w:val="32"/>
-        </w:rPr>
-        <w:t xml:space="preserve"> string with </w:t>
-      </w:r>
-      <w:r>
-        <w:rPr>
-          <w:rFonts w:ascii="TimesNewRomanPSMT" w:hAnsi="TimesNewRomanPSMT"/>
-          <w:szCs w:val="32"/>
-        </w:rPr>
-        <w:t>the original (trimmed) string</w:t>
-      </w:r>
-      <w:r>
-        <w:rPr>
-          <w:rFonts w:ascii="TimesNewRomanPSMT" w:hAnsi="TimesNewRomanPSMT"/>
-          <w:szCs w:val="32"/>
-        </w:rPr>
-        <w:t>, in that order</w:t>
-      </w:r>
-      <w:r>
-        <w:rPr>
-          <w:rFonts w:ascii="TimesNewRomanPSMT" w:hAnsi="TimesNewRomanPSMT"/>
-          <w:szCs w:val="32"/>
-        </w:rPr>
-        <w:t>. Store in the trimmed string variable.</w:t>
-      </w:r>
-    </w:p>
-    <w:p>
-      <w:pPr>
-        <w:pStyle w:val="ListParagraph"/>
-        <w:widowControl w:val="0"/>
-        <w:numPr>
-          <w:ilvl w:val="0"/>
-          <w:numId w:val="14"/>
-        </w:numPr>
-        <w:autoSpaceDE w:val="0"/>
-        <w:autoSpaceDN w:val="0"/>
-        <w:adjustRightInd w:val="0"/>
-        <w:rPr>
-          <w:rFonts w:ascii="TimesNewRomanPSMT" w:hAnsi="TimesNewRomanPSMT"/>
-          <w:szCs w:val="32"/>
-        </w:rPr>
-      </w:pPr>
-      <w:r>
-        <w:rPr>
-          <w:rFonts w:ascii="TimesNewRomanPSMT" w:hAnsi="TimesNewRomanPSMT"/>
-          <w:szCs w:val="32"/>
-        </w:rPr>
-        <w:t xml:space="preserve">Return the trimmed string variable – done! </w:t>
-      </w:r>
-    </w:p>
-    <w:p>
-      <w:pPr>
-        <w:widowControl w:val="0"/>
-        <w:autoSpaceDE w:val="0"/>
-        <w:autoSpaceDN w:val="0"/>
-        <w:adjustRightInd w:val="0"/>
-        <w:rPr>
-          <w:rFonts w:ascii="TimesNewRomanPSMT" w:hAnsi="TimesNewRomanPSMT"/>
-          <w:szCs w:val="32"/>
-        </w:rPr>
-      </w:pPr>
-    </w:p>
-    <w:p>
-      <w:pPr>
-        <w:widowControl w:val="0"/>
-        <w:autoSpaceDE w:val="0"/>
-        <w:autoSpaceDN w:val="0"/>
-        <w:adjustRightInd w:val="0"/>
-        <w:rPr>
-          <w:rFonts w:ascii="TimesNewRomanPSMT" w:hAnsi="TimesNewRomanPSMT"/>
-          <w:szCs w:val="32"/>
-        </w:rPr>
-      </w:pPr>
-      <w:proofErr w:type="gramStart"/>
-      <w:r>
-        <w:rPr>
-          <w:rFonts w:ascii="TimesNewRomanPSMT" w:hAnsi="TimesNewRomanPSMT"/>
-          <w:szCs w:val="32"/>
-        </w:rPr>
-        <w:t>Or,</w:t>
-      </w:r>
-      <w:proofErr w:type="gramEnd"/>
-      <w:r>
-        <w:rPr>
-          <w:rFonts w:ascii="TimesNewRomanPSMT" w:hAnsi="TimesNewRomanPSMT"/>
-          <w:szCs w:val="32"/>
-        </w:rPr>
-        <w:t xml:space="preserve"> here is how you could draw it</w:t>
-      </w:r>
-      <w:r>
-        <w:rPr>
-          <w:rFonts w:ascii="TimesNewRomanPSMT" w:hAnsi="TimesNewRomanPSMT"/>
-          <w:szCs w:val="32"/>
-        </w:rPr>
-        <w:t>:</w:t>
-      </w:r>
-      <w:r>
-        <w:rPr>
-          <w:rFonts w:ascii="TimesNewRomanPSMT" w:hAnsi="TimesNewRomanPSMT"/>
-          <w:szCs w:val="32"/>
-        </w:rPr>
-        <w:t xml:space="preserve"> </w:t>
-      </w:r>
-    </w:p>
-    <w:p>
-      <w:pPr>
-        <w:widowControl w:val="0"/>
-        <w:autoSpaceDE w:val="0"/>
-        <w:autoSpaceDN w:val="0"/>
-        <w:adjustRightInd w:val="0"/>
-        <w:rPr>
-          <w:rFonts w:ascii="TimesNewRomanPSMT" w:hAnsi="TimesNewRomanPSMT"/>
-          <w:szCs w:val="32"/>
-        </w:rPr>
-      </w:pPr>
-      <w:r>
-        <w:rPr>
-          <w:rFonts w:ascii="TimesNewRomanPSMT" w:hAnsi="TimesNewRomanPSMT"/>
-          <w:noProof/>
-          <w:szCs w:val="32"/>
-        </w:rPr>
-        <w:drawing>
-          <wp:inline distT="0" distB="0" distL="0" distR="0" wp14:anchorId="24B9CC1F" wp14:editId="3DE08BAB">
-            <wp:extent cx="2711631" cy="2596243"/>
-            <wp:effectExtent l="0" t="0" r="0" b="0"/>
-            <wp:docPr id="1544056465" name="Picture 1" descr="A white board with blue writing&#10;&#10;Description automatically generated"/>
-            <wp:cNvGraphicFramePr>
-              <a:graphicFrameLocks xmlns:a="http://schemas.openxmlformats.org/drawingml/2006/main" noChangeAspect="1"/>
-            </wp:cNvGraphicFramePr>
-            <a:graphic xmlns:a="http://schemas.openxmlformats.org/drawingml/2006/main">
-              <a:graphicData uri="http://schemas.openxmlformats.org/drawingml/2006/picture">
-                <pic:pic xmlns:pic="http://schemas.openxmlformats.org/drawingml/2006/picture">
-                  <pic:nvPicPr>
-                    <pic:cNvPr id="1544056465" name="Picture 1" descr="A white board with blue writing&#10;&#10;Description automatically generated"/>
-                    <pic:cNvPicPr/>
-                  </pic:nvPicPr>
-                  <pic:blipFill>
-                    <a:blip r:embed="rId5"/>
-                    <a:stretch>
-                      <a:fillRect/>
-                    </a:stretch>
-                  </pic:blipFill>
-                  <pic:spPr>
-                    <a:xfrm>
-                      <a:off x="0" y="0"/>
-                      <a:ext cx="2732506" cy="2616230"/>
-                    </a:xfrm>
-                    <a:prstGeom prst="rect">
-                      <a:avLst/>
-                    </a:prstGeom>
-                  </pic:spPr>
-                </pic:pic>
-              </a:graphicData>
-            </a:graphic>
-          </wp:inline>
-        </w:drawing>
-      </w:r>
-    </w:p>
-    <w:p>
-      <w:pPr>
-        <w:widowControl w:val="0"/>
-        <w:autoSpaceDE w:val="0"/>
-        <w:autoSpaceDN w:val="0"/>
-        <w:adjustRightInd w:val="0"/>
-        <w:rPr>
-          <w:rFonts w:ascii="TimesNewRomanPSMT" w:hAnsi="TimesNewRomanPSMT"/>
-          <w:szCs w:val="32"/>
-        </w:rPr>
-      </w:pPr>
-    </w:p>
-    <w:p>
-      <w:pPr>
-        <w:widowControl w:val="0"/>
-        <w:autoSpaceDE w:val="0"/>
-        <w:autoSpaceDN w:val="0"/>
-        <w:adjustRightInd w:val="0"/>
-        <w:rPr>
-          <w:rFonts w:ascii="TimesNewRomanPSMT" w:hAnsi="TimesNewRomanPSMT"/>
-          <w:szCs w:val="32"/>
-        </w:rPr>
-      </w:pPr>
-    </w:p>
-    <w:p>
-      <w:pPr>
-        <w:widowControl w:val="0"/>
-        <w:autoSpaceDE w:val="0"/>
-        <w:autoSpaceDN w:val="0"/>
-        <w:adjustRightInd w:val="0"/>
-        <w:rPr>
-          <w:rFonts w:ascii="TimesNewRomanPSMT" w:hAnsi="TimesNewRomanPSMT"/>
-          <w:szCs w:val="32"/>
-        </w:rPr>
-      </w:pPr>
-      <w:r>
-        <w:rPr>
-          <w:rFonts w:ascii="TimesNewRomanPSMT" w:hAnsi="TimesNewRomanPSMT"/>
-          <w:szCs w:val="32"/>
-        </w:rPr>
-        <w:t>Next</w:t>
-      </w:r>
-      <w:r>
-        <w:rPr>
-          <w:rFonts w:ascii="TimesNewRomanPSMT" w:hAnsi="TimesNewRomanPSMT"/>
-          <w:szCs w:val="32"/>
-        </w:rPr>
-        <w:t>,</w:t>
-      </w:r>
-      <w:r>
-        <w:rPr>
-          <w:rFonts w:ascii="TimesNewRomanPSMT" w:hAnsi="TimesNewRomanPSMT"/>
-          <w:szCs w:val="32"/>
-        </w:rPr>
-        <w:t xml:space="preserve"> in your code,</w:t>
-      </w:r>
-      <w:r>
-        <w:rPr>
-          <w:rFonts w:ascii="TimesNewRomanPSMT" w:hAnsi="TimesNewRomanPSMT"/>
-          <w:szCs w:val="32"/>
-        </w:rPr>
-        <w:t xml:space="preserve"> </w:t>
-      </w:r>
-      <w:r>
-        <w:rPr>
-          <w:rFonts w:ascii="TimesNewRomanPSMT" w:hAnsi="TimesNewRomanPSMT"/>
-          <w:szCs w:val="32"/>
-        </w:rPr>
-        <w:t>make a comment for each of your steps.</w:t>
-      </w:r>
-      <w:r>
-        <w:rPr>
-          <w:rFonts w:ascii="TimesNewRomanPSMT" w:hAnsi="TimesNewRomanPSMT"/>
-          <w:szCs w:val="32"/>
-        </w:rPr>
-        <w:t xml:space="preserve"> </w:t>
-      </w:r>
-    </w:p>
-    <w:p>
-      <w:pPr>
-        <w:widowControl w:val="0"/>
-        <w:autoSpaceDE w:val="0"/>
-        <w:autoSpaceDN w:val="0"/>
-        <w:adjustRightInd w:val="0"/>
-        <w:rPr>
-          <w:rFonts w:ascii="TimesNewRomanPSMT" w:hAnsi="TimesNewRomanPSMT"/>
-          <w:szCs w:val="32"/>
-        </w:rPr>
-      </w:pPr>
-    </w:p>
-    <w:p>
-      <w:pPr>
-        <w:widowControl w:val="0"/>
-        <w:autoSpaceDE w:val="0"/>
-        <w:autoSpaceDN w:val="0"/>
-        <w:adjustRightInd w:val="0"/>
-        <w:rPr>
-          <w:rFonts w:ascii="TimesNewRomanPSMT" w:hAnsi="TimesNewRomanPSMT"/>
-          <w:szCs w:val="32"/>
-        </w:rPr>
-      </w:pPr>
-      <w:r>
-        <w:rPr>
-          <w:rFonts w:ascii="TimesNewRomanPSMT" w:hAnsi="TimesNewRomanPSMT"/>
-          <w:szCs w:val="32"/>
-        </w:rPr>
-        <w:t xml:space="preserve">Example, </w:t>
-      </w:r>
-      <w:r>
-        <w:rPr>
-          <w:rFonts w:ascii="TimesNewRomanPSMT" w:hAnsi="TimesNewRomanPSMT"/>
-          <w:szCs w:val="32"/>
-        </w:rPr>
-        <w:t xml:space="preserve">just </w:t>
-      </w:r>
-      <w:r>
-        <w:rPr>
-          <w:rFonts w:ascii="TimesNewRomanPSMT" w:hAnsi="TimesNewRomanPSMT"/>
-          <w:szCs w:val="32"/>
-        </w:rPr>
-        <w:t xml:space="preserve">copy-pasting </w:t>
-      </w:r>
-      <w:r>
-        <w:rPr>
-          <w:rFonts w:ascii="TimesNewRomanPSMT" w:hAnsi="TimesNewRomanPSMT"/>
-          <w:szCs w:val="32"/>
-        </w:rPr>
-        <w:t xml:space="preserve">from my </w:t>
-      </w:r>
-      <w:r>
-        <w:rPr>
-          <w:rFonts w:ascii="TimesNewRomanPSMT" w:hAnsi="TimesNewRomanPSMT"/>
-          <w:szCs w:val="32"/>
-        </w:rPr>
-        <w:t xml:space="preserve">written </w:t>
-      </w:r>
-      <w:r>
-        <w:rPr>
-          <w:rFonts w:ascii="TimesNewRomanPSMT" w:hAnsi="TimesNewRomanPSMT"/>
-          <w:szCs w:val="32"/>
-        </w:rPr>
-        <w:t>example above</w:t>
-      </w:r>
-      <w:r>
-        <w:rPr>
-          <w:rFonts w:ascii="TimesNewRomanPSMT" w:hAnsi="TimesNewRomanPSMT"/>
-          <w:szCs w:val="32"/>
-        </w:rPr>
-        <w:t xml:space="preserve"> and turning it into four comments</w:t>
-      </w:r>
-      <w:r>
-        <w:rPr>
-          <w:rFonts w:ascii="TimesNewRomanPSMT" w:hAnsi="TimesNewRomanPSMT"/>
-          <w:szCs w:val="32"/>
-        </w:rPr>
-        <w:t>:</w:t>
       </w:r>
     </w:p>
     <w:p>
@@ -4724,490 +4234,737 @@
           <w:szCs w:val="26"/>
         </w:rPr>
       </w:pPr>
+    </w:p>
+    <w:p>
+      <w:pPr>
+        <w:widowControl w:val="0"/>
+        <w:autoSpaceDE w:val="0"/>
+        <w:autoSpaceDN w:val="0"/>
+        <w:adjustRightInd w:val="0"/>
+        <w:rPr>
+          <w:rFonts w:ascii="TimesNewRomanPSMT" w:hAnsi="TimesNewRomanPSMT"/>
+          <w:szCs w:val="32"/>
+        </w:rPr>
+      </w:pPr>
+      <w:proofErr w:type="spellStart"/>
       <w:r>
         <w:rPr>
           <w:rFonts w:ascii="Courier New" w:hAnsi="Courier New" w:cs="Courier New"/>
           <w:sz w:val="22"/>
           <w:szCs w:val="26"/>
         </w:rPr>
-        <w:t xml:space="preserve">// Step 1: </w:t>
-      </w:r>
+        <w:t>stringAllButSecondToLastWord</w:t>
+      </w:r>
+      <w:proofErr w:type="spellEnd"/>
+      <w:r>
+        <w:rPr>
+          <w:rFonts w:ascii="TimesNewRomanPSMT" w:hAnsi="TimesNewRomanPSMT"/>
+          <w:szCs w:val="32"/>
+        </w:rPr>
+        <w:t xml:space="preserve">: Produce a (trimmed) string that is identical to the input, except that the next-to-last word (and the space that follows it) is removed. For example, if the input is </w:t>
+      </w:r>
+      <w:r>
+        <w:rPr>
+          <w:rFonts w:ascii="Helvetica" w:hAnsi="Helvetica"/>
+          <w:szCs w:val="26"/>
+        </w:rPr>
+        <w:t>I love chewy bubble gum</w:t>
+      </w:r>
+      <w:r>
+        <w:rPr>
+          <w:rFonts w:ascii="TimesNewRomanPSMT" w:hAnsi="TimesNewRomanPSMT"/>
+          <w:szCs w:val="32"/>
+        </w:rPr>
+        <w:t xml:space="preserve">, then the output should be </w:t>
+      </w:r>
+      <w:r>
+        <w:rPr>
+          <w:rFonts w:ascii="Helvetica" w:hAnsi="Helvetica"/>
+          <w:szCs w:val="26"/>
+        </w:rPr>
+        <w:t>I love chewy gum</w:t>
+      </w:r>
+      <w:r>
+        <w:rPr>
+          <w:rFonts w:ascii="TimesNewRomanPSMT" w:hAnsi="TimesNewRomanPSMT"/>
+          <w:szCs w:val="32"/>
+        </w:rPr>
+        <w:t>.</w:t>
+      </w:r>
+    </w:p>
+    <w:p>
+      <w:pPr>
+        <w:widowControl w:val="0"/>
+        <w:autoSpaceDE w:val="0"/>
+        <w:autoSpaceDN w:val="0"/>
+        <w:adjustRightInd w:val="0"/>
+        <w:rPr>
+          <w:rFonts w:ascii="TimesNewRomanPSMT" w:hAnsi="TimesNewRomanPSMT"/>
+          <w:szCs w:val="32"/>
+        </w:rPr>
+      </w:pPr>
+    </w:p>
+    <w:p>
+      <w:pPr>
+        <w:widowControl w:val="0"/>
+        <w:autoSpaceDE w:val="0"/>
+        <w:autoSpaceDN w:val="0"/>
+        <w:adjustRightInd w:val="0"/>
+        <w:rPr>
+          <w:rFonts w:ascii="TimesNewRomanPSMT" w:hAnsi="TimesNewRomanPSMT"/>
+          <w:szCs w:val="32"/>
+        </w:rPr>
+      </w:pPr>
+      <w:r>
+        <w:rPr>
+          <w:rFonts w:ascii="TimesNewRomanPSMT" w:hAnsi="TimesNewRomanPSMT"/>
+          <w:szCs w:val="32"/>
+        </w:rPr>
+        <w:t xml:space="preserve">Hint: </w:t>
+      </w:r>
+      <w:r>
+        <w:rPr>
+          <w:rFonts w:ascii="TimesNewRomanPSMT" w:hAnsi="TimesNewRomanPSMT"/>
+          <w:szCs w:val="32"/>
+        </w:rPr>
+        <w:t xml:space="preserve">your code from Part 8 already separates the last word from the rest of the string. How could you use </w:t>
+      </w:r>
+      <w:r>
+        <w:rPr>
+          <w:rFonts w:ascii="TimesNewRomanPSMT" w:hAnsi="TimesNewRomanPSMT"/>
+          <w:szCs w:val="32"/>
+        </w:rPr>
+        <w:t xml:space="preserve">that technique again here? </w:t>
+      </w:r>
+    </w:p>
+    <w:p>
+      <w:pPr>
+        <w:widowControl w:val="0"/>
+        <w:autoSpaceDE w:val="0"/>
+        <w:autoSpaceDN w:val="0"/>
+        <w:adjustRightInd w:val="0"/>
+        <w:rPr>
+          <w:rFonts w:ascii="Times-Bold" w:hAnsi="Times-Bold"/>
+          <w:b/>
+          <w:szCs w:val="32"/>
+          <w:u w:val="single"/>
+        </w:rPr>
+      </w:pPr>
+    </w:p>
+    <w:p>
+      <w:pPr>
+        <w:widowControl w:val="0"/>
+        <w:autoSpaceDE w:val="0"/>
+        <w:autoSpaceDN w:val="0"/>
+        <w:adjustRightInd w:val="0"/>
+        <w:rPr>
+          <w:rFonts w:ascii="Times-Bold" w:hAnsi="Times-Bold"/>
+          <w:b/>
+          <w:szCs w:val="32"/>
+        </w:rPr>
+      </w:pPr>
+      <w:r>
+        <w:rPr>
+          <w:rFonts w:ascii="Times-Bold" w:hAnsi="Times-Bold"/>
+          <w:b/>
+          <w:szCs w:val="32"/>
+          <w:u w:val="single"/>
+        </w:rPr>
+        <w:t xml:space="preserve">checkpoint 10a </w:t>
+      </w:r>
+      <w:r>
+        <w:rPr>
+          <w:rFonts w:ascii="Times-Bold" w:hAnsi="Times-Bold"/>
+          <w:b/>
+          <w:szCs w:val="32"/>
+          <w:u w:val="single"/>
+        </w:rPr>
+        <w:t>(</w:t>
+      </w:r>
+      <w:r>
+        <w:rPr>
+          <w:rFonts w:ascii="Times-Bold" w:hAnsi="Times-Bold"/>
+          <w:b/>
+          <w:szCs w:val="32"/>
+          <w:u w:val="single"/>
+        </w:rPr>
+        <w:t>5</w:t>
+      </w:r>
+      <w:r>
+        <w:rPr>
+          <w:rFonts w:ascii="Times-Bold" w:hAnsi="Times-Bold"/>
+          <w:b/>
+          <w:szCs w:val="32"/>
+          <w:u w:val="single"/>
+        </w:rPr>
+        <w:t xml:space="preserve"> points):</w:t>
+      </w:r>
+      <w:r>
+        <w:rPr>
+          <w:rFonts w:ascii="Times-Bold" w:hAnsi="Times-Bold"/>
+          <w:b/>
+          <w:szCs w:val="32"/>
+        </w:rPr>
+        <w:t xml:space="preserve"> </w:t>
+      </w:r>
+      <w:r>
+        <w:rPr>
+          <w:rFonts w:ascii="Times-Bold" w:hAnsi="Times-Bold"/>
+          <w:b/>
+          <w:szCs w:val="32"/>
+        </w:rPr>
+        <w:t>Show</w:t>
+      </w:r>
+      <w:r>
+        <w:rPr>
+          <w:rFonts w:ascii="Times-Bold" w:hAnsi="Times-Bold"/>
+          <w:b/>
+          <w:szCs w:val="32"/>
+        </w:rPr>
+        <w:t xml:space="preserve"> </w:t>
+      </w:r>
+      <w:r>
+        <w:rPr>
+          <w:rFonts w:ascii="Times-Bold" w:hAnsi="Times-Bold"/>
+          <w:b/>
+          <w:szCs w:val="32"/>
+        </w:rPr>
+        <w:t xml:space="preserve">your written or drawn step-by-step breakdown of your approach to the </w:t>
+      </w:r>
+      <w:r>
+        <w:rPr>
+          <w:rFonts w:ascii="Times-Bold" w:hAnsi="Times-Bold"/>
+          <w:b/>
+          <w:szCs w:val="32"/>
+        </w:rPr>
+        <w:t>lab instructor or assistant.</w:t>
+      </w:r>
+      <w:r>
+        <w:rPr>
+          <w:rFonts w:ascii="Times-Bold" w:hAnsi="Times-Bold"/>
+          <w:b/>
+          <w:szCs w:val="32"/>
+        </w:rPr>
+        <w:t xml:space="preserve"> Also show that you have </w:t>
+      </w:r>
+      <w:r>
+        <w:rPr>
+          <w:rFonts w:ascii="Times-Bold" w:hAnsi="Times-Bold"/>
+          <w:b/>
+          <w:szCs w:val="32"/>
+        </w:rPr>
+        <w:t xml:space="preserve">made each step into a comment in </w:t>
+      </w:r>
+      <w:proofErr w:type="spellStart"/>
+      <w:r>
+        <w:rPr>
+          <w:rFonts w:ascii="Times-Bold" w:hAnsi="Times-Bold"/>
+          <w:b/>
+          <w:szCs w:val="32"/>
+        </w:rPr>
+        <w:t>BlueJ</w:t>
+      </w:r>
+      <w:proofErr w:type="spellEnd"/>
+      <w:r>
+        <w:rPr>
+          <w:rFonts w:ascii="Times-Bold" w:hAnsi="Times-Bold"/>
+          <w:b/>
+          <w:szCs w:val="32"/>
+        </w:rPr>
+        <w:t>.</w:t>
+      </w:r>
+    </w:p>
+    <w:p>
+      <w:pPr>
+        <w:widowControl w:val="0"/>
+        <w:autoSpaceDE w:val="0"/>
+        <w:autoSpaceDN w:val="0"/>
+        <w:adjustRightInd w:val="0"/>
+        <w:rPr>
+          <w:rFonts w:ascii="Times-Bold" w:hAnsi="Times-Bold"/>
+          <w:b/>
+          <w:szCs w:val="32"/>
+          <w:u w:val="single"/>
+        </w:rPr>
+      </w:pPr>
+    </w:p>
+    <w:p>
+      <w:pPr>
+        <w:widowControl w:val="0"/>
+        <w:autoSpaceDE w:val="0"/>
+        <w:autoSpaceDN w:val="0"/>
+        <w:adjustRightInd w:val="0"/>
+        <w:rPr>
+          <w:rFonts w:ascii="Times-Bold" w:hAnsi="Times-Bold"/>
+          <w:bCs/>
+          <w:szCs w:val="32"/>
+        </w:rPr>
+      </w:pPr>
+      <w:r>
+        <w:rPr>
+          <w:rFonts w:ascii="Times-Bold" w:hAnsi="Times-Bold"/>
+          <w:bCs/>
+          <w:szCs w:val="32"/>
+        </w:rPr>
+        <w:t xml:space="preserve">Now </w:t>
+      </w:r>
+      <w:r>
+        <w:rPr>
+          <w:rFonts w:ascii="Times-Bold" w:hAnsi="Times-Bold"/>
+          <w:bCs/>
+          <w:szCs w:val="32"/>
+        </w:rPr>
+        <w:t xml:space="preserve">write your code and get it to successfully remove the second-to-last word. </w:t>
+      </w:r>
+    </w:p>
+    <w:p>
+      <w:pPr>
+        <w:widowControl w:val="0"/>
+        <w:autoSpaceDE w:val="0"/>
+        <w:autoSpaceDN w:val="0"/>
+        <w:adjustRightInd w:val="0"/>
+        <w:rPr>
+          <w:rFonts w:ascii="Times-Bold" w:hAnsi="Times-Bold"/>
+          <w:b/>
+          <w:szCs w:val="32"/>
+          <w:u w:val="single"/>
+        </w:rPr>
+      </w:pPr>
+    </w:p>
+    <w:p>
+      <w:pPr>
+        <w:widowControl w:val="0"/>
+        <w:autoSpaceDE w:val="0"/>
+        <w:autoSpaceDN w:val="0"/>
+        <w:adjustRightInd w:val="0"/>
+        <w:rPr>
+          <w:rFonts w:ascii="Times-Bold" w:hAnsi="Times-Bold"/>
+          <w:b/>
+          <w:szCs w:val="32"/>
+        </w:rPr>
+      </w:pPr>
+      <w:r>
+        <w:rPr>
+          <w:rFonts w:ascii="Times-Bold" w:hAnsi="Times-Bold"/>
+          <w:b/>
+          <w:szCs w:val="32"/>
+          <w:u w:val="single"/>
+        </w:rPr>
+        <w:t>checkpoint 10</w:t>
+      </w:r>
+      <w:r>
+        <w:rPr>
+          <w:rFonts w:ascii="Times-Bold" w:hAnsi="Times-Bold"/>
+          <w:b/>
+          <w:szCs w:val="32"/>
+          <w:u w:val="single"/>
+        </w:rPr>
+        <w:t>b</w:t>
+      </w:r>
+      <w:r>
+        <w:rPr>
+          <w:rFonts w:ascii="Times-Bold" w:hAnsi="Times-Bold"/>
+          <w:b/>
+          <w:szCs w:val="32"/>
+          <w:u w:val="single"/>
+        </w:rPr>
+        <w:t xml:space="preserve"> </w:t>
+      </w:r>
+      <w:r>
+        <w:rPr>
+          <w:rFonts w:ascii="Times-Bold" w:hAnsi="Times-Bold"/>
+          <w:b/>
+          <w:szCs w:val="32"/>
+          <w:u w:val="single"/>
+        </w:rPr>
+        <w:t>(</w:t>
+      </w:r>
+      <w:r>
+        <w:rPr>
+          <w:rFonts w:ascii="Times-Bold" w:hAnsi="Times-Bold"/>
+          <w:b/>
+          <w:szCs w:val="32"/>
+          <w:u w:val="single"/>
+        </w:rPr>
+        <w:t>5</w:t>
+      </w:r>
+      <w:r>
+        <w:rPr>
+          <w:rFonts w:ascii="Times-Bold" w:hAnsi="Times-Bold"/>
+          <w:b/>
+          <w:szCs w:val="32"/>
+          <w:u w:val="single"/>
+        </w:rPr>
+        <w:t xml:space="preserve"> points):</w:t>
+      </w:r>
+      <w:r>
+        <w:rPr>
+          <w:rFonts w:ascii="Times-Bold" w:hAnsi="Times-Bold"/>
+          <w:b/>
+          <w:szCs w:val="32"/>
+        </w:rPr>
+        <w:t xml:space="preserve"> Have your lab instructor or assistant confirm that your </w:t>
+      </w:r>
+      <w:proofErr w:type="spellStart"/>
+      <w:r>
+        <w:rPr>
+          <w:rFonts w:ascii="Helvetica-Bold" w:hAnsi="Helvetica-Bold"/>
+          <w:b/>
+          <w:szCs w:val="26"/>
+        </w:rPr>
+        <w:t>stringAllButSecondToLastWord</w:t>
+      </w:r>
+      <w:proofErr w:type="spellEnd"/>
+      <w:r>
+        <w:rPr>
+          <w:rFonts w:ascii="Times-Bold" w:hAnsi="Times-Bold"/>
+          <w:b/>
+          <w:szCs w:val="32"/>
+        </w:rPr>
+        <w:t xml:space="preserve"> is working properly.</w:t>
+      </w:r>
+    </w:p>
+    <w:p>
+      <w:pPr>
+        <w:widowControl w:val="0"/>
+        <w:autoSpaceDE w:val="0"/>
+        <w:autoSpaceDN w:val="0"/>
+        <w:adjustRightInd w:val="0"/>
+        <w:rPr>
+          <w:rFonts w:ascii="Times-Bold" w:hAnsi="Times-Bold"/>
+          <w:b/>
+          <w:szCs w:val="32"/>
+          <w:u w:val="single"/>
+        </w:rPr>
+      </w:pPr>
+    </w:p>
+    <w:p>
+      <w:pPr>
+        <w:widowControl w:val="0"/>
+        <w:autoSpaceDE w:val="0"/>
+        <w:autoSpaceDN w:val="0"/>
+        <w:adjustRightInd w:val="0"/>
+        <w:rPr>
+          <w:rFonts w:ascii="Times-Bold" w:hAnsi="Times-Bold"/>
+          <w:b/>
+          <w:szCs w:val="32"/>
+        </w:rPr>
+      </w:pPr>
+    </w:p>
+    <w:p>
+      <w:pPr>
+        <w:keepNext/>
+        <w:keepLines/>
+        <w:widowControl w:val="0"/>
+        <w:autoSpaceDE w:val="0"/>
+        <w:autoSpaceDN w:val="0"/>
+        <w:adjustRightInd w:val="0"/>
+        <w:rPr>
+          <w:b/>
+          <w:sz w:val="32"/>
+          <w:szCs w:val="26"/>
+        </w:rPr>
+      </w:pPr>
+      <w:r>
+        <w:rPr>
+          <w:b/>
+          <w:sz w:val="32"/>
+          <w:szCs w:val="26"/>
+        </w:rPr>
+        <w:t>Extra Credit</w:t>
+      </w:r>
+    </w:p>
+    <w:p>
+      <w:pPr>
+        <w:keepNext/>
+        <w:keepLines/>
+        <w:widowControl w:val="0"/>
+        <w:autoSpaceDE w:val="0"/>
+        <w:autoSpaceDN w:val="0"/>
+        <w:adjustRightInd w:val="0"/>
+        <w:rPr>
+          <w:szCs w:val="26"/>
+        </w:rPr>
+      </w:pPr>
+      <w:r>
+        <w:rPr>
+          <w:szCs w:val="26"/>
+        </w:rPr>
+        <w:t xml:space="preserve">The remaining portion of the lab is optional and can be completed </w:t>
+      </w:r>
+      <w:r>
+        <w:rPr>
+          <w:szCs w:val="26"/>
+        </w:rPr>
+        <w:t xml:space="preserve">in any order </w:t>
+      </w:r>
+      <w:r>
+        <w:rPr>
+          <w:szCs w:val="26"/>
+        </w:rPr>
+        <w:t xml:space="preserve">for extra credit. </w:t>
+      </w:r>
+    </w:p>
+    <w:p>
+      <w:pPr>
+        <w:keepNext/>
+        <w:keepLines/>
+        <w:widowControl w:val="0"/>
+        <w:autoSpaceDE w:val="0"/>
+        <w:autoSpaceDN w:val="0"/>
+        <w:adjustRightInd w:val="0"/>
+        <w:rPr>
+          <w:szCs w:val="26"/>
+        </w:rPr>
+      </w:pPr>
+    </w:p>
+    <w:p>
+      <w:pPr>
+        <w:widowControl w:val="0"/>
+        <w:autoSpaceDE w:val="0"/>
+        <w:autoSpaceDN w:val="0"/>
+        <w:adjustRightInd w:val="0"/>
+        <w:rPr>
+          <w:rFonts w:ascii="TimesNewRomanPSMT" w:hAnsi="TimesNewRomanPSMT"/>
+          <w:szCs w:val="32"/>
+        </w:rPr>
+      </w:pPr>
+      <w:proofErr w:type="spellStart"/>
       <w:r>
         <w:rPr>
           <w:rFonts w:ascii="Courier New" w:hAnsi="Courier New" w:cs="Courier New"/>
           <w:sz w:val="22"/>
           <w:szCs w:val="26"/>
         </w:rPr>
-        <w:t>Trim the string and store it in the same variable.</w:t>
-      </w:r>
-    </w:p>
-    <w:p>
-      <w:pPr>
-        <w:widowControl w:val="0"/>
-        <w:autoSpaceDE w:val="0"/>
-        <w:autoSpaceDN w:val="0"/>
-        <w:adjustRightInd w:val="0"/>
+        <w:t>stringFirstThreeQuarters</w:t>
+      </w:r>
+      <w:proofErr w:type="spellEnd"/>
+      <w:r>
+        <w:rPr>
+          <w:rFonts w:ascii="TimesNewRomanPSMT" w:hAnsi="TimesNewRomanPSMT"/>
+          <w:szCs w:val="32"/>
+        </w:rPr>
+        <w:t xml:space="preserve">: Produce a (trimmed) string that contains only the first 75% of the characters </w:t>
+      </w:r>
+      <w:r>
+        <w:rPr>
+          <w:rFonts w:ascii="TimesNewRomanPSMT" w:hAnsi="TimesNewRomanPSMT"/>
+          <w:szCs w:val="32"/>
+        </w:rPr>
+        <w:t>that</w:t>
+      </w:r>
+      <w:r>
+        <w:rPr>
+          <w:rFonts w:ascii="TimesNewRomanPSMT" w:hAnsi="TimesNewRomanPSMT"/>
+          <w:szCs w:val="32"/>
+        </w:rPr>
+        <w:t xml:space="preserve"> are in the input. If the number of characters is not an exact multiple of 4, "round up" to the whole number that is above 75%, but is as close as possible. </w:t>
+      </w:r>
+    </w:p>
+    <w:p>
+      <w:pPr>
+        <w:widowControl w:val="0"/>
+        <w:autoSpaceDE w:val="0"/>
+        <w:autoSpaceDN w:val="0"/>
+        <w:adjustRightInd w:val="0"/>
+        <w:rPr>
+          <w:rFonts w:ascii="TimesNewRomanPSMT" w:hAnsi="TimesNewRomanPSMT"/>
+          <w:szCs w:val="32"/>
+        </w:rPr>
+      </w:pPr>
+    </w:p>
+    <w:p>
+      <w:pPr>
+        <w:widowControl w:val="0"/>
+        <w:autoSpaceDE w:val="0"/>
+        <w:autoSpaceDN w:val="0"/>
+        <w:adjustRightInd w:val="0"/>
+        <w:rPr>
+          <w:rFonts w:ascii="TimesNewRomanPSMT" w:hAnsi="TimesNewRomanPSMT"/>
+          <w:szCs w:val="32"/>
+        </w:rPr>
+      </w:pPr>
+      <w:r>
+        <w:rPr>
+          <w:rFonts w:ascii="TimesNewRomanPSMT" w:hAnsi="TimesNewRomanPSMT"/>
+          <w:szCs w:val="32"/>
+        </w:rPr>
+        <w:t xml:space="preserve">For example, if the input is the 12-character string </w:t>
+      </w:r>
+      <w:r>
+        <w:rPr>
+          <w:rFonts w:ascii="Helvetica" w:hAnsi="Helvetica"/>
+          <w:szCs w:val="26"/>
+        </w:rPr>
+        <w:t>Jacob Marley</w:t>
+      </w:r>
+      <w:r>
+        <w:rPr>
+          <w:rFonts w:ascii="TimesNewRomanPSMT" w:hAnsi="TimesNewRomanPSMT"/>
+          <w:szCs w:val="32"/>
+        </w:rPr>
+        <w:t xml:space="preserve">, then the </w:t>
+      </w:r>
+      <w:r>
+        <w:rPr>
+          <w:rFonts w:ascii="TimesNewRomanPSMT" w:hAnsi="TimesNewRomanPSMT"/>
+          <w:szCs w:val="32"/>
+        </w:rPr>
+        <w:t>return value</w:t>
+      </w:r>
+      <w:r>
+        <w:rPr>
+          <w:rFonts w:ascii="TimesNewRomanPSMT" w:hAnsi="TimesNewRomanPSMT"/>
+          <w:szCs w:val="32"/>
+        </w:rPr>
+        <w:t xml:space="preserve"> should be the 9-character string </w:t>
+      </w:r>
+      <w:r>
+        <w:rPr>
+          <w:rFonts w:ascii="Helvetica" w:hAnsi="Helvetica"/>
+          <w:szCs w:val="26"/>
+        </w:rPr>
+        <w:t>Jacob Mar</w:t>
+      </w:r>
+      <w:r>
+        <w:rPr>
+          <w:rFonts w:ascii="TimesNewRomanPSMT" w:hAnsi="TimesNewRomanPSMT"/>
+          <w:szCs w:val="32"/>
+        </w:rPr>
+        <w:t xml:space="preserve">. If the input is the 10-character string </w:t>
+      </w:r>
+      <w:r>
+        <w:rPr>
+          <w:rFonts w:ascii="Helvetica" w:hAnsi="Helvetica"/>
+          <w:szCs w:val="26"/>
+        </w:rPr>
+        <w:t>Jackhammer</w:t>
+      </w:r>
+      <w:r>
+        <w:rPr>
+          <w:rFonts w:ascii="TimesNewRomanPSMT" w:hAnsi="TimesNewRomanPSMT"/>
+          <w:szCs w:val="32"/>
+        </w:rPr>
+        <w:t xml:space="preserve">, then the </w:t>
+      </w:r>
+      <w:r>
+        <w:rPr>
+          <w:rFonts w:ascii="TimesNewRomanPSMT" w:hAnsi="TimesNewRomanPSMT"/>
+          <w:szCs w:val="32"/>
+        </w:rPr>
+        <w:t>return value</w:t>
+      </w:r>
+      <w:r>
+        <w:rPr>
+          <w:rFonts w:ascii="TimesNewRomanPSMT" w:hAnsi="TimesNewRomanPSMT"/>
+          <w:szCs w:val="32"/>
+        </w:rPr>
+        <w:t xml:space="preserve"> should be the 8-character string </w:t>
+      </w:r>
+      <w:proofErr w:type="spellStart"/>
+      <w:r>
+        <w:rPr>
+          <w:rFonts w:ascii="Helvetica" w:hAnsi="Helvetica"/>
+          <w:szCs w:val="26"/>
+        </w:rPr>
+        <w:t>Jackhamm</w:t>
+      </w:r>
+      <w:proofErr w:type="spellEnd"/>
+      <w:r>
+        <w:rPr>
+          <w:rFonts w:ascii="TimesNewRomanPSMT" w:hAnsi="TimesNewRomanPSMT"/>
+          <w:szCs w:val="32"/>
+        </w:rPr>
+        <w:t>.</w:t>
+      </w:r>
+      <w:r>
+        <w:rPr>
+          <w:rFonts w:ascii="TimesNewRomanPSMT" w:hAnsi="TimesNewRomanPSMT"/>
+          <w:szCs w:val="32"/>
+        </w:rPr>
+        <w:t xml:space="preserve"> </w:t>
+      </w:r>
+    </w:p>
+    <w:p>
+      <w:pPr>
+        <w:widowControl w:val="0"/>
+        <w:autoSpaceDE w:val="0"/>
+        <w:autoSpaceDN w:val="0"/>
+        <w:adjustRightInd w:val="0"/>
+        <w:rPr>
+          <w:rFonts w:ascii="TimesNewRomanPSMT" w:hAnsi="TimesNewRomanPSMT"/>
+          <w:szCs w:val="32"/>
+        </w:rPr>
+      </w:pPr>
+    </w:p>
+    <w:p>
+      <w:pPr>
+        <w:widowControl w:val="0"/>
+        <w:autoSpaceDE w:val="0"/>
+        <w:autoSpaceDN w:val="0"/>
+        <w:adjustRightInd w:val="0"/>
+        <w:rPr>
+          <w:rFonts w:ascii="TimesNewRomanPSMT" w:hAnsi="TimesNewRomanPSMT"/>
+          <w:szCs w:val="32"/>
+        </w:rPr>
+      </w:pPr>
+      <w:r>
+        <w:rPr>
+          <w:rFonts w:ascii="TimesNewRomanPSMT" w:hAnsi="TimesNewRomanPSMT"/>
+          <w:szCs w:val="32"/>
+        </w:rPr>
+        <w:t xml:space="preserve">Complete this task without using an </w:t>
+      </w:r>
+      <w:r>
         <w:rPr>
           <w:rFonts w:ascii="Courier New" w:hAnsi="Courier New" w:cs="Courier New"/>
-          <w:sz w:val="22"/>
-          <w:szCs w:val="26"/>
-        </w:rPr>
-      </w:pPr>
-      <w:r>
-        <w:rPr>
-          <w:rFonts w:ascii="Courier New" w:hAnsi="Courier New" w:cs="Courier New"/>
-          <w:sz w:val="22"/>
-          <w:szCs w:val="26"/>
-        </w:rPr>
-        <w:t>// (</w:t>
-      </w:r>
-      <w:r>
-        <w:rPr>
-          <w:rFonts w:ascii="Courier New" w:hAnsi="Courier New" w:cs="Courier New"/>
-          <w:sz w:val="22"/>
-          <w:szCs w:val="26"/>
-        </w:rPr>
-        <w:t>write</w:t>
-      </w:r>
-      <w:r>
-        <w:rPr>
-          <w:rFonts w:ascii="Courier New" w:hAnsi="Courier New" w:cs="Courier New"/>
-          <w:sz w:val="22"/>
-          <w:szCs w:val="26"/>
-        </w:rPr>
-        <w:t xml:space="preserve"> your code </w:t>
-      </w:r>
-      <w:r>
-        <w:rPr>
-          <w:rFonts w:ascii="Courier New" w:hAnsi="Courier New" w:cs="Courier New"/>
-          <w:sz w:val="22"/>
-          <w:szCs w:val="26"/>
-        </w:rPr>
-        <w:t>here)</w:t>
-      </w:r>
-    </w:p>
-    <w:p>
-      <w:pPr>
-        <w:widowControl w:val="0"/>
-        <w:autoSpaceDE w:val="0"/>
-        <w:autoSpaceDN w:val="0"/>
-        <w:adjustRightInd w:val="0"/>
-        <w:rPr>
-          <w:rFonts w:ascii="Courier New" w:hAnsi="Courier New" w:cs="Courier New"/>
-          <w:sz w:val="22"/>
-          <w:szCs w:val="26"/>
-        </w:rPr>
-      </w:pPr>
-    </w:p>
-    <w:p>
-      <w:pPr>
-        <w:widowControl w:val="0"/>
-        <w:autoSpaceDE w:val="0"/>
-        <w:autoSpaceDN w:val="0"/>
-        <w:adjustRightInd w:val="0"/>
-        <w:rPr>
-          <w:rFonts w:ascii="Courier New" w:hAnsi="Courier New" w:cs="Courier New"/>
-          <w:sz w:val="22"/>
-          <w:szCs w:val="26"/>
-        </w:rPr>
-      </w:pPr>
-      <w:r>
-        <w:rPr>
-          <w:rFonts w:ascii="Courier New" w:hAnsi="Courier New" w:cs="Courier New"/>
-          <w:sz w:val="22"/>
-          <w:szCs w:val="26"/>
-        </w:rPr>
-        <w:t xml:space="preserve">// Step 2: </w:t>
-      </w:r>
-      <w:r>
-        <w:rPr>
-          <w:rFonts w:ascii="Courier New" w:hAnsi="Courier New" w:cs="Courier New"/>
-          <w:sz w:val="22"/>
-          <w:szCs w:val="26"/>
-        </w:rPr>
-        <w:t>Get the last character of the string and put it in a new variable.</w:t>
-      </w:r>
-    </w:p>
-    <w:p>
-      <w:pPr>
-        <w:widowControl w:val="0"/>
-        <w:autoSpaceDE w:val="0"/>
-        <w:autoSpaceDN w:val="0"/>
-        <w:adjustRightInd w:val="0"/>
-        <w:rPr>
-          <w:rFonts w:ascii="Courier New" w:hAnsi="Courier New" w:cs="Courier New"/>
-          <w:sz w:val="22"/>
-          <w:szCs w:val="26"/>
-        </w:rPr>
-      </w:pPr>
-      <w:r>
-        <w:rPr>
-          <w:rFonts w:ascii="Courier New" w:hAnsi="Courier New" w:cs="Courier New"/>
-          <w:sz w:val="22"/>
-          <w:szCs w:val="26"/>
-        </w:rPr>
-        <w:t>// (write your code here)</w:t>
-      </w:r>
-    </w:p>
-    <w:p>
-      <w:pPr>
-        <w:widowControl w:val="0"/>
-        <w:autoSpaceDE w:val="0"/>
-        <w:autoSpaceDN w:val="0"/>
-        <w:adjustRightInd w:val="0"/>
-        <w:rPr>
-          <w:rFonts w:ascii="Courier New" w:hAnsi="Courier New" w:cs="Courier New"/>
-          <w:sz w:val="22"/>
-          <w:szCs w:val="26"/>
-        </w:rPr>
-      </w:pPr>
-    </w:p>
-    <w:p>
-      <w:pPr>
-        <w:widowControl w:val="0"/>
-        <w:autoSpaceDE w:val="0"/>
-        <w:autoSpaceDN w:val="0"/>
-        <w:adjustRightInd w:val="0"/>
-        <w:rPr>
-          <w:rFonts w:ascii="Courier New" w:hAnsi="Courier New" w:cs="Courier New"/>
-          <w:sz w:val="22"/>
-          <w:szCs w:val="26"/>
-        </w:rPr>
-      </w:pPr>
-      <w:r>
-        <w:rPr>
-          <w:rFonts w:ascii="Courier New" w:hAnsi="Courier New" w:cs="Courier New"/>
-          <w:sz w:val="22"/>
-          <w:szCs w:val="26"/>
-        </w:rPr>
-        <w:t xml:space="preserve">// Step 3: </w:t>
-      </w:r>
-      <w:r>
-        <w:rPr>
-          <w:rFonts w:ascii="Courier New" w:hAnsi="Courier New" w:cs="Courier New"/>
-          <w:sz w:val="22"/>
-          <w:szCs w:val="26"/>
-        </w:rPr>
-        <w:t>Combine the last character string with the original (trimmed) string, in that order. Store in the trimmed string variable.</w:t>
-      </w:r>
-    </w:p>
-    <w:p>
-      <w:pPr>
-        <w:widowControl w:val="0"/>
-        <w:autoSpaceDE w:val="0"/>
-        <w:autoSpaceDN w:val="0"/>
-        <w:adjustRightInd w:val="0"/>
-        <w:rPr>
-          <w:rFonts w:ascii="Courier New" w:hAnsi="Courier New" w:cs="Courier New"/>
-          <w:sz w:val="22"/>
-          <w:szCs w:val="26"/>
-        </w:rPr>
-      </w:pPr>
-      <w:r>
-        <w:rPr>
-          <w:rFonts w:ascii="Courier New" w:hAnsi="Courier New" w:cs="Courier New"/>
-          <w:sz w:val="22"/>
-          <w:szCs w:val="26"/>
-        </w:rPr>
-        <w:t>// (write your code here)</w:t>
-      </w:r>
-    </w:p>
-    <w:p>
-      <w:pPr>
-        <w:widowControl w:val="0"/>
-        <w:autoSpaceDE w:val="0"/>
-        <w:autoSpaceDN w:val="0"/>
-        <w:adjustRightInd w:val="0"/>
-        <w:rPr>
-          <w:rFonts w:ascii="Courier New" w:hAnsi="Courier New" w:cs="Courier New"/>
-          <w:sz w:val="22"/>
-          <w:szCs w:val="26"/>
-        </w:rPr>
-      </w:pPr>
-    </w:p>
-    <w:p>
-      <w:pPr>
-        <w:widowControl w:val="0"/>
-        <w:autoSpaceDE w:val="0"/>
-        <w:autoSpaceDN w:val="0"/>
-        <w:adjustRightInd w:val="0"/>
-        <w:rPr>
-          <w:rFonts w:ascii="Courier New" w:hAnsi="Courier New" w:cs="Courier New"/>
-          <w:sz w:val="22"/>
-          <w:szCs w:val="26"/>
-        </w:rPr>
-      </w:pPr>
-      <w:r>
-        <w:rPr>
-          <w:rFonts w:ascii="Courier New" w:hAnsi="Courier New" w:cs="Courier New"/>
-          <w:sz w:val="22"/>
-          <w:szCs w:val="26"/>
-        </w:rPr>
-        <w:t xml:space="preserve">// Step 4: </w:t>
-      </w:r>
-      <w:r>
-        <w:rPr>
-          <w:rFonts w:ascii="Courier New" w:hAnsi="Courier New" w:cs="Courier New"/>
-          <w:sz w:val="22"/>
-          <w:szCs w:val="26"/>
-        </w:rPr>
-        <w:t>Return the trimmed string variable – done!</w:t>
-      </w:r>
-    </w:p>
-    <w:p>
-      <w:pPr>
-        <w:widowControl w:val="0"/>
-        <w:autoSpaceDE w:val="0"/>
-        <w:autoSpaceDN w:val="0"/>
-        <w:adjustRightInd w:val="0"/>
-        <w:rPr>
-          <w:rFonts w:ascii="Courier New" w:hAnsi="Courier New" w:cs="Courier New"/>
-          <w:sz w:val="22"/>
-          <w:szCs w:val="26"/>
-        </w:rPr>
-      </w:pPr>
-      <w:r>
-        <w:rPr>
-          <w:rFonts w:ascii="Courier New" w:hAnsi="Courier New" w:cs="Courier New"/>
-          <w:sz w:val="22"/>
-          <w:szCs w:val="26"/>
-        </w:rPr>
-        <w:t>// (write your code here)</w:t>
-      </w:r>
-      <w:r>
-        <w:rPr>
-          <w:rFonts w:ascii="Courier New" w:hAnsi="Courier New" w:cs="Courier New"/>
-          <w:sz w:val="22"/>
-          <w:szCs w:val="26"/>
-        </w:rPr>
-        <w:t xml:space="preserve"> </w:t>
-      </w:r>
-    </w:p>
-    <w:p>
-      <w:pPr>
-        <w:widowControl w:val="0"/>
-        <w:autoSpaceDE w:val="0"/>
-        <w:autoSpaceDN w:val="0"/>
-        <w:adjustRightInd w:val="0"/>
-        <w:rPr>
-          <w:rFonts w:ascii="TimesNewRomanPSMT" w:hAnsi="TimesNewRomanPSMT"/>
-          <w:szCs w:val="32"/>
-        </w:rPr>
-      </w:pPr>
-    </w:p>
-    <w:p>
-      <w:pPr>
-        <w:widowControl w:val="0"/>
-        <w:autoSpaceDE w:val="0"/>
-        <w:autoSpaceDN w:val="0"/>
-        <w:adjustRightInd w:val="0"/>
-        <w:rPr>
-          <w:rFonts w:ascii="TimesNewRomanPSMT" w:hAnsi="TimesNewRomanPSMT"/>
-          <w:szCs w:val="32"/>
-        </w:rPr>
-      </w:pPr>
-      <w:r>
-        <w:rPr>
-          <w:rFonts w:ascii="TimesNewRomanPSMT" w:hAnsi="TimesNewRomanPSMT"/>
-          <w:szCs w:val="32"/>
-        </w:rPr>
-        <w:t>This will complete the first part of this checkpoint; in the next part, you will write your code for each step beneath its comment. But until then: no coding!</w:t>
-      </w:r>
-    </w:p>
-    <w:p>
-      <w:pPr>
-        <w:widowControl w:val="0"/>
-        <w:autoSpaceDE w:val="0"/>
-        <w:autoSpaceDN w:val="0"/>
-        <w:adjustRightInd w:val="0"/>
-        <w:rPr>
-          <w:rFonts w:ascii="TimesNewRomanPSMT" w:hAnsi="TimesNewRomanPSMT"/>
-          <w:szCs w:val="32"/>
-        </w:rPr>
-      </w:pPr>
-    </w:p>
-    <w:p>
-      <w:pPr>
-        <w:widowControl w:val="0"/>
-        <w:autoSpaceDE w:val="0"/>
-        <w:autoSpaceDN w:val="0"/>
-        <w:adjustRightInd w:val="0"/>
-        <w:rPr>
-          <w:rFonts w:ascii="TimesNewRomanPSMT" w:hAnsi="TimesNewRomanPSMT"/>
-          <w:szCs w:val="32"/>
-        </w:rPr>
-      </w:pPr>
-      <w:r>
-        <w:rPr>
-          <w:rFonts w:ascii="TimesNewRomanPSMT" w:hAnsi="TimesNewRomanPSMT"/>
-          <w:szCs w:val="32"/>
-        </w:rPr>
-        <w:t xml:space="preserve">OK, here is </w:t>
-      </w:r>
-      <w:r>
-        <w:rPr>
-          <w:rFonts w:ascii="TimesNewRomanPSMT" w:hAnsi="TimesNewRomanPSMT"/>
+          <w:szCs w:val="32"/>
+        </w:rPr>
+        <w:t>if</w:t>
+      </w:r>
+      <w:r>
+        <w:rPr>
+          <w:rFonts w:ascii="TimesNewRomanPSMT" w:hAnsi="TimesNewRomanPSMT"/>
+          <w:szCs w:val="32"/>
+        </w:rPr>
+        <w:t xml:space="preserve"> statement. </w:t>
+      </w:r>
+    </w:p>
+    <w:p>
+      <w:pPr>
+        <w:widowControl w:val="0"/>
+        <w:autoSpaceDE w:val="0"/>
+        <w:autoSpaceDN w:val="0"/>
+        <w:adjustRightInd w:val="0"/>
+        <w:rPr>
+          <w:rFonts w:ascii="Times-Bold" w:hAnsi="Times-Bold"/>
+          <w:b/>
           <w:szCs w:val="32"/>
           <w:u w:val="single"/>
         </w:rPr>
-        <w:t>your</w:t>
-      </w:r>
-      <w:r>
-        <w:rPr>
-          <w:rFonts w:ascii="TimesNewRomanPSMT" w:hAnsi="TimesNewRomanPSMT"/>
-          <w:szCs w:val="32"/>
-        </w:rPr>
-        <w:t xml:space="preserve"> task</w:t>
-      </w:r>
-      <w:r>
-        <w:rPr>
-          <w:rFonts w:ascii="TimesNewRomanPSMT" w:hAnsi="TimesNewRomanPSMT"/>
-          <w:szCs w:val="32"/>
-        </w:rPr>
-        <w:t>:</w:t>
-      </w:r>
-    </w:p>
-    <w:p>
-      <w:pPr>
-        <w:widowControl w:val="0"/>
-        <w:autoSpaceDE w:val="0"/>
-        <w:autoSpaceDN w:val="0"/>
-        <w:adjustRightInd w:val="0"/>
-        <w:rPr>
-          <w:rFonts w:ascii="Courier New" w:hAnsi="Courier New" w:cs="Courier New"/>
-          <w:sz w:val="22"/>
-          <w:szCs w:val="26"/>
-        </w:rPr>
-      </w:pPr>
-    </w:p>
-    <w:p>
-      <w:pPr>
-        <w:widowControl w:val="0"/>
-        <w:autoSpaceDE w:val="0"/>
-        <w:autoSpaceDN w:val="0"/>
-        <w:adjustRightInd w:val="0"/>
-        <w:rPr>
-          <w:rFonts w:ascii="TimesNewRomanPSMT" w:hAnsi="TimesNewRomanPSMT"/>
-          <w:szCs w:val="32"/>
-        </w:rPr>
-      </w:pPr>
-      <w:proofErr w:type="spellStart"/>
-      <w:r>
-        <w:rPr>
-          <w:rFonts w:ascii="Courier New" w:hAnsi="Courier New" w:cs="Courier New"/>
-          <w:sz w:val="22"/>
-          <w:szCs w:val="26"/>
-        </w:rPr>
-        <w:t>stringAllButSecondToLastWord</w:t>
-      </w:r>
-      <w:proofErr w:type="spellEnd"/>
-      <w:r>
-        <w:rPr>
-          <w:rFonts w:ascii="TimesNewRomanPSMT" w:hAnsi="TimesNewRomanPSMT"/>
-          <w:szCs w:val="32"/>
-        </w:rPr>
-        <w:t xml:space="preserve">: Produce a (trimmed) string that is identical to the input, except that the next-to-last word (and the space that follows it) is removed. For example, if the input is </w:t>
-      </w:r>
-      <w:r>
-        <w:rPr>
-          <w:rFonts w:ascii="Helvetica" w:hAnsi="Helvetica"/>
-          <w:szCs w:val="26"/>
-        </w:rPr>
-        <w:t>I love chewy bubble gum</w:t>
-      </w:r>
-      <w:r>
-        <w:rPr>
-          <w:rFonts w:ascii="TimesNewRomanPSMT" w:hAnsi="TimesNewRomanPSMT"/>
-          <w:szCs w:val="32"/>
-        </w:rPr>
-        <w:t xml:space="preserve">, then the output should be </w:t>
-      </w:r>
-      <w:r>
-        <w:rPr>
-          <w:rFonts w:ascii="Helvetica" w:hAnsi="Helvetica"/>
-          <w:szCs w:val="26"/>
-        </w:rPr>
-        <w:t>I love chewy gum</w:t>
-      </w:r>
-      <w:r>
-        <w:rPr>
-          <w:rFonts w:ascii="TimesNewRomanPSMT" w:hAnsi="TimesNewRomanPSMT"/>
-          <w:szCs w:val="32"/>
-        </w:rPr>
-        <w:t>.</w:t>
-      </w:r>
-    </w:p>
-    <w:p>
-      <w:pPr>
-        <w:widowControl w:val="0"/>
-        <w:autoSpaceDE w:val="0"/>
-        <w:autoSpaceDN w:val="0"/>
-        <w:adjustRightInd w:val="0"/>
-        <w:rPr>
-          <w:rFonts w:ascii="TimesNewRomanPSMT" w:hAnsi="TimesNewRomanPSMT"/>
-          <w:szCs w:val="32"/>
-        </w:rPr>
-      </w:pPr>
-    </w:p>
-    <w:p>
-      <w:pPr>
-        <w:widowControl w:val="0"/>
-        <w:autoSpaceDE w:val="0"/>
-        <w:autoSpaceDN w:val="0"/>
-        <w:adjustRightInd w:val="0"/>
-        <w:rPr>
-          <w:rFonts w:ascii="TimesNewRomanPSMT" w:hAnsi="TimesNewRomanPSMT"/>
-          <w:szCs w:val="32"/>
-        </w:rPr>
-      </w:pPr>
-      <w:r>
-        <w:rPr>
-          <w:rFonts w:ascii="TimesNewRomanPSMT" w:hAnsi="TimesNewRomanPSMT"/>
-          <w:szCs w:val="32"/>
-        </w:rPr>
-        <w:t xml:space="preserve">Hint: </w:t>
-      </w:r>
-      <w:r>
-        <w:rPr>
-          <w:rFonts w:ascii="TimesNewRomanPSMT" w:hAnsi="TimesNewRomanPSMT"/>
-          <w:szCs w:val="32"/>
-        </w:rPr>
-        <w:t xml:space="preserve">your code from Part 8 already separates the last word from the rest of the string. How could you use </w:t>
-      </w:r>
-      <w:r>
-        <w:rPr>
-          <w:rFonts w:ascii="TimesNewRomanPSMT" w:hAnsi="TimesNewRomanPSMT"/>
-          <w:szCs w:val="32"/>
-        </w:rPr>
-        <w:t xml:space="preserve">that technique again here? </w:t>
-      </w:r>
-    </w:p>
-    <w:p>
-      <w:pPr>
-        <w:widowControl w:val="0"/>
-        <w:autoSpaceDE w:val="0"/>
-        <w:autoSpaceDN w:val="0"/>
-        <w:adjustRightInd w:val="0"/>
+      </w:pPr>
+    </w:p>
+    <w:p>
+      <w:pPr>
+        <w:widowControl w:val="0"/>
+        <w:autoSpaceDE w:val="0"/>
+        <w:autoSpaceDN w:val="0"/>
+        <w:adjustRightInd w:val="0"/>
+        <w:rPr>
+          <w:rFonts w:ascii="Times-Bold" w:hAnsi="Times-Bold"/>
+          <w:b/>
+          <w:szCs w:val="32"/>
+        </w:rPr>
+      </w:pPr>
+      <w:r>
         <w:rPr>
           <w:rFonts w:ascii="Times-Bold" w:hAnsi="Times-Bold"/>
           <w:b/>
           <w:szCs w:val="32"/>
           <w:u w:val="single"/>
         </w:rPr>
-      </w:pPr>
-    </w:p>
-    <w:p>
-      <w:pPr>
-        <w:widowControl w:val="0"/>
-        <w:autoSpaceDE w:val="0"/>
-        <w:autoSpaceDN w:val="0"/>
-        <w:adjustRightInd w:val="0"/>
-        <w:rPr>
-          <w:rFonts w:ascii="Times-Bold" w:hAnsi="Times-Bold"/>
-          <w:b/>
-          <w:szCs w:val="32"/>
-        </w:rPr>
-      </w:pPr>
+        <w:t xml:space="preserve">checkpoint </w:t>
+      </w:r>
       <w:r>
         <w:rPr>
           <w:rFonts w:ascii="Times-Bold" w:hAnsi="Times-Bold"/>
@@ -5215,7 +4972,7 @@
           <w:szCs w:val="32"/>
           <w:u w:val="single"/>
         </w:rPr>
-        <w:t xml:space="preserve">checkpoint 10a </w:t>
+        <w:t>EC1</w:t>
       </w:r>
       <w:r>
         <w:rPr>
@@ -5224,7 +4981,7 @@
           <w:szCs w:val="32"/>
           <w:u w:val="single"/>
         </w:rPr>
-        <w:t>(</w:t>
+        <w:t xml:space="preserve"> (</w:t>
       </w:r>
       <w:r>
         <w:rPr>
@@ -5243,641 +5000,6 @@
           <w:u w:val="single"/>
         </w:rPr>
         <w:t xml:space="preserve"> points):</w:t>
-      </w:r>
-      <w:r>
-        <w:rPr>
-          <w:rFonts w:ascii="Times-Bold" w:hAnsi="Times-Bold"/>
-          <w:b/>
-          <w:szCs w:val="32"/>
-        </w:rPr>
-        <w:t xml:space="preserve"> </w:t>
-      </w:r>
-      <w:r>
-        <w:rPr>
-          <w:rFonts w:ascii="Times-Bold" w:hAnsi="Times-Bold"/>
-          <w:b/>
-          <w:szCs w:val="32"/>
-        </w:rPr>
-        <w:t>Show</w:t>
-      </w:r>
-      <w:r>
-        <w:rPr>
-          <w:rFonts w:ascii="Times-Bold" w:hAnsi="Times-Bold"/>
-          <w:b/>
-          <w:szCs w:val="32"/>
-        </w:rPr>
-        <w:t xml:space="preserve"> </w:t>
-      </w:r>
-      <w:r>
-        <w:rPr>
-          <w:rFonts w:ascii="Times-Bold" w:hAnsi="Times-Bold"/>
-          <w:b/>
-          <w:szCs w:val="32"/>
-        </w:rPr>
-        <w:t xml:space="preserve">your written or drawn step-by-step breakdown of your approach to the </w:t>
-      </w:r>
-      <w:r>
-        <w:rPr>
-          <w:rFonts w:ascii="Times-Bold" w:hAnsi="Times-Bold"/>
-          <w:b/>
-          <w:szCs w:val="32"/>
-        </w:rPr>
-        <w:t>lab instructor or assistant.</w:t>
-      </w:r>
-      <w:r>
-        <w:rPr>
-          <w:rFonts w:ascii="Times-Bold" w:hAnsi="Times-Bold"/>
-          <w:b/>
-          <w:szCs w:val="32"/>
-        </w:rPr>
-        <w:t xml:space="preserve"> Also show that you have </w:t>
-      </w:r>
-      <w:r>
-        <w:rPr>
-          <w:rFonts w:ascii="Times-Bold" w:hAnsi="Times-Bold"/>
-          <w:b/>
-          <w:szCs w:val="32"/>
-        </w:rPr>
-        <w:t xml:space="preserve">made each step into a comment in </w:t>
-      </w:r>
-      <w:proofErr w:type="spellStart"/>
-      <w:r>
-        <w:rPr>
-          <w:rFonts w:ascii="Times-Bold" w:hAnsi="Times-Bold"/>
-          <w:b/>
-          <w:szCs w:val="32"/>
-        </w:rPr>
-        <w:t>BlueJ</w:t>
-      </w:r>
-      <w:proofErr w:type="spellEnd"/>
-      <w:r>
-        <w:rPr>
-          <w:rFonts w:ascii="Times-Bold" w:hAnsi="Times-Bold"/>
-          <w:b/>
-          <w:szCs w:val="32"/>
-        </w:rPr>
-        <w:t>.</w:t>
-      </w:r>
-    </w:p>
-    <w:p>
-      <w:pPr>
-        <w:widowControl w:val="0"/>
-        <w:autoSpaceDE w:val="0"/>
-        <w:autoSpaceDN w:val="0"/>
-        <w:adjustRightInd w:val="0"/>
-        <w:rPr>
-          <w:rFonts w:ascii="Times-Bold" w:hAnsi="Times-Bold"/>
-          <w:b/>
-          <w:szCs w:val="32"/>
-          <w:u w:val="single"/>
-        </w:rPr>
-      </w:pPr>
-    </w:p>
-    <w:p>
-      <w:pPr>
-        <w:widowControl w:val="0"/>
-        <w:autoSpaceDE w:val="0"/>
-        <w:autoSpaceDN w:val="0"/>
-        <w:adjustRightInd w:val="0"/>
-        <w:rPr>
-          <w:rFonts w:ascii="Times-Bold" w:hAnsi="Times-Bold"/>
-          <w:bCs/>
-          <w:szCs w:val="32"/>
-        </w:rPr>
-      </w:pPr>
-      <w:r>
-        <w:rPr>
-          <w:rFonts w:ascii="Times-Bold" w:hAnsi="Times-Bold"/>
-          <w:bCs/>
-          <w:szCs w:val="32"/>
-        </w:rPr>
-        <w:t xml:space="preserve">Now </w:t>
-      </w:r>
-      <w:r>
-        <w:rPr>
-          <w:rFonts w:ascii="Times-Bold" w:hAnsi="Times-Bold"/>
-          <w:bCs/>
-          <w:szCs w:val="32"/>
-        </w:rPr>
-        <w:t xml:space="preserve">write your code and get it to successfully remove the second-to-last word. </w:t>
-      </w:r>
-    </w:p>
-    <w:p>
-      <w:pPr>
-        <w:widowControl w:val="0"/>
-        <w:autoSpaceDE w:val="0"/>
-        <w:autoSpaceDN w:val="0"/>
-        <w:adjustRightInd w:val="0"/>
-        <w:rPr>
-          <w:rFonts w:ascii="Times-Bold" w:hAnsi="Times-Bold"/>
-          <w:b/>
-          <w:szCs w:val="32"/>
-          <w:u w:val="single"/>
-        </w:rPr>
-      </w:pPr>
-    </w:p>
-    <w:p>
-      <w:pPr>
-        <w:widowControl w:val="0"/>
-        <w:autoSpaceDE w:val="0"/>
-        <w:autoSpaceDN w:val="0"/>
-        <w:adjustRightInd w:val="0"/>
-        <w:rPr>
-          <w:rFonts w:ascii="Times-Bold" w:hAnsi="Times-Bold"/>
-          <w:b/>
-          <w:szCs w:val="32"/>
-        </w:rPr>
-      </w:pPr>
-      <w:r>
-        <w:rPr>
-          <w:rFonts w:ascii="Times-Bold" w:hAnsi="Times-Bold"/>
-          <w:b/>
-          <w:szCs w:val="32"/>
-          <w:u w:val="single"/>
-        </w:rPr>
-        <w:t>checkpoint 10</w:t>
-      </w:r>
-      <w:r>
-        <w:rPr>
-          <w:rFonts w:ascii="Times-Bold" w:hAnsi="Times-Bold"/>
-          <w:b/>
-          <w:szCs w:val="32"/>
-          <w:u w:val="single"/>
-        </w:rPr>
-        <w:t>b</w:t>
-      </w:r>
-      <w:r>
-        <w:rPr>
-          <w:rFonts w:ascii="Times-Bold" w:hAnsi="Times-Bold"/>
-          <w:b/>
-          <w:szCs w:val="32"/>
-          <w:u w:val="single"/>
-        </w:rPr>
-        <w:t xml:space="preserve"> </w:t>
-      </w:r>
-      <w:r>
-        <w:rPr>
-          <w:rFonts w:ascii="Times-Bold" w:hAnsi="Times-Bold"/>
-          <w:b/>
-          <w:szCs w:val="32"/>
-          <w:u w:val="single"/>
-        </w:rPr>
-        <w:t>(</w:t>
-      </w:r>
-      <w:r>
-        <w:rPr>
-          <w:rFonts w:ascii="Times-Bold" w:hAnsi="Times-Bold"/>
-          <w:b/>
-          <w:szCs w:val="32"/>
-          <w:u w:val="single"/>
-        </w:rPr>
-        <w:t>5</w:t>
-      </w:r>
-      <w:r>
-        <w:rPr>
-          <w:rFonts w:ascii="Times-Bold" w:hAnsi="Times-Bold"/>
-          <w:b/>
-          <w:szCs w:val="32"/>
-          <w:u w:val="single"/>
-        </w:rPr>
-        <w:t xml:space="preserve"> points):</w:t>
-      </w:r>
-      <w:r>
-        <w:rPr>
-          <w:rFonts w:ascii="Times-Bold" w:hAnsi="Times-Bold"/>
-          <w:b/>
-          <w:szCs w:val="32"/>
-        </w:rPr>
-        <w:t xml:space="preserve"> Have your lab instructor or assistant confirm that your </w:t>
-      </w:r>
-      <w:proofErr w:type="spellStart"/>
-      <w:r>
-        <w:rPr>
-          <w:rFonts w:ascii="Helvetica-Bold" w:hAnsi="Helvetica-Bold"/>
-          <w:b/>
-          <w:szCs w:val="26"/>
-        </w:rPr>
-        <w:t>stringAllButSecondToLastWord</w:t>
-      </w:r>
-      <w:proofErr w:type="spellEnd"/>
-      <w:r>
-        <w:rPr>
-          <w:rFonts w:ascii="Times-Bold" w:hAnsi="Times-Bold"/>
-          <w:b/>
-          <w:szCs w:val="32"/>
-        </w:rPr>
-        <w:t xml:space="preserve"> is working properly.</w:t>
-      </w:r>
-    </w:p>
-    <w:p>
-      <w:pPr>
-        <w:widowControl w:val="0"/>
-        <w:autoSpaceDE w:val="0"/>
-        <w:autoSpaceDN w:val="0"/>
-        <w:adjustRightInd w:val="0"/>
-        <w:rPr>
-          <w:rFonts w:ascii="Times-Bold" w:hAnsi="Times-Bold"/>
-          <w:b/>
-          <w:szCs w:val="32"/>
-          <w:u w:val="single"/>
-        </w:rPr>
-      </w:pPr>
-    </w:p>
-    <w:p>
-      <w:pPr>
-        <w:widowControl w:val="0"/>
-        <w:autoSpaceDE w:val="0"/>
-        <w:autoSpaceDN w:val="0"/>
-        <w:adjustRightInd w:val="0"/>
-        <w:rPr>
-          <w:rFonts w:ascii="Times-Bold" w:hAnsi="Times-Bold"/>
-          <w:b/>
-          <w:szCs w:val="32"/>
-        </w:rPr>
-      </w:pPr>
-    </w:p>
-    <w:p>
-      <w:pPr>
-        <w:keepNext/>
-        <w:keepLines/>
-        <w:widowControl w:val="0"/>
-        <w:autoSpaceDE w:val="0"/>
-        <w:autoSpaceDN w:val="0"/>
-        <w:adjustRightInd w:val="0"/>
-        <w:rPr>
-          <w:b/>
-          <w:sz w:val="32"/>
-          <w:szCs w:val="26"/>
-        </w:rPr>
-      </w:pPr>
-      <w:r>
-        <w:rPr>
-          <w:b/>
-          <w:sz w:val="32"/>
-          <w:szCs w:val="26"/>
-        </w:rPr>
-        <w:t>Extra Credit</w:t>
-      </w:r>
-    </w:p>
-    <w:p>
-      <w:pPr>
-        <w:keepNext/>
-        <w:keepLines/>
-        <w:widowControl w:val="0"/>
-        <w:autoSpaceDE w:val="0"/>
-        <w:autoSpaceDN w:val="0"/>
-        <w:adjustRightInd w:val="0"/>
-        <w:rPr>
-          <w:szCs w:val="26"/>
-        </w:rPr>
-      </w:pPr>
-      <w:r>
-        <w:rPr>
-          <w:szCs w:val="26"/>
-        </w:rPr>
-        <w:t xml:space="preserve">The remaining portion of the lab is optional and can be completed </w:t>
-      </w:r>
-      <w:r>
-        <w:rPr>
-          <w:szCs w:val="26"/>
-        </w:rPr>
-        <w:t xml:space="preserve">in any order </w:t>
-      </w:r>
-      <w:r>
-        <w:rPr>
-          <w:szCs w:val="26"/>
-        </w:rPr>
-        <w:t xml:space="preserve">for extra credit. </w:t>
-      </w:r>
-    </w:p>
-    <w:p>
-      <w:pPr>
-        <w:keepNext/>
-        <w:keepLines/>
-        <w:widowControl w:val="0"/>
-        <w:autoSpaceDE w:val="0"/>
-        <w:autoSpaceDN w:val="0"/>
-        <w:adjustRightInd w:val="0"/>
-        <w:rPr>
-          <w:szCs w:val="26"/>
-        </w:rPr>
-      </w:pPr>
-    </w:p>
-    <w:p>
-      <w:pPr>
-        <w:widowControl w:val="0"/>
-        <w:autoSpaceDE w:val="0"/>
-        <w:autoSpaceDN w:val="0"/>
-        <w:adjustRightInd w:val="0"/>
-        <w:rPr>
-          <w:rFonts w:ascii="TimesNewRomanPSMT" w:hAnsi="TimesNewRomanPSMT"/>
-          <w:szCs w:val="32"/>
-        </w:rPr>
-      </w:pPr>
-      <w:proofErr w:type="spellStart"/>
-      <w:r>
-        <w:rPr>
-          <w:rFonts w:ascii="Courier New" w:hAnsi="Courier New" w:cs="Courier New"/>
-          <w:sz w:val="22"/>
-          <w:szCs w:val="26"/>
-        </w:rPr>
-        <w:t>stringFirstThreeQuarters</w:t>
-      </w:r>
-      <w:proofErr w:type="spellEnd"/>
-      <w:r>
-        <w:rPr>
-          <w:rFonts w:ascii="TimesNewRomanPSMT" w:hAnsi="TimesNewRomanPSMT"/>
-          <w:szCs w:val="32"/>
-        </w:rPr>
-        <w:t xml:space="preserve">: Produce a (trimmed) string that contains only the first 75% of the characters </w:t>
-      </w:r>
-      <w:r>
-        <w:rPr>
-          <w:rFonts w:ascii="TimesNewRomanPSMT" w:hAnsi="TimesNewRomanPSMT"/>
-          <w:szCs w:val="32"/>
-        </w:rPr>
-        <w:t>that</w:t>
-      </w:r>
-      <w:r>
-        <w:rPr>
-          <w:rFonts w:ascii="TimesNewRomanPSMT" w:hAnsi="TimesNewRomanPSMT"/>
-          <w:szCs w:val="32"/>
-        </w:rPr>
-        <w:t xml:space="preserve"> are in the input. If the number of characters is not an exact multiple of 4, "round up" to the whole number that is above 75%, but is as close as possible. </w:t>
-      </w:r>
-    </w:p>
-    <w:p>
-      <w:pPr>
-        <w:widowControl w:val="0"/>
-        <w:autoSpaceDE w:val="0"/>
-        <w:autoSpaceDN w:val="0"/>
-        <w:adjustRightInd w:val="0"/>
-        <w:rPr>
-          <w:rFonts w:ascii="TimesNewRomanPSMT" w:hAnsi="TimesNewRomanPSMT"/>
-          <w:szCs w:val="32"/>
-        </w:rPr>
-      </w:pPr>
-    </w:p>
-    <w:p>
-      <w:pPr>
-        <w:widowControl w:val="0"/>
-        <w:autoSpaceDE w:val="0"/>
-        <w:autoSpaceDN w:val="0"/>
-        <w:adjustRightInd w:val="0"/>
-        <w:rPr>
-          <w:rFonts w:ascii="TimesNewRomanPSMT" w:hAnsi="TimesNewRomanPSMT"/>
-          <w:szCs w:val="32"/>
-        </w:rPr>
-      </w:pPr>
-      <w:r>
-        <w:rPr>
-          <w:rFonts w:ascii="TimesNewRomanPSMT" w:hAnsi="TimesNewRomanPSMT"/>
-          <w:szCs w:val="32"/>
-        </w:rPr>
-        <w:t xml:space="preserve">For example, if the input is the 12-character string </w:t>
-      </w:r>
-      <w:r>
-        <w:rPr>
-          <w:rFonts w:ascii="Helvetica" w:hAnsi="Helvetica"/>
-          <w:szCs w:val="26"/>
-        </w:rPr>
-        <w:t>Jacob Marley</w:t>
-      </w:r>
-      <w:r>
-        <w:rPr>
-          <w:rFonts w:ascii="TimesNewRomanPSMT" w:hAnsi="TimesNewRomanPSMT"/>
-          <w:szCs w:val="32"/>
-        </w:rPr>
-        <w:t xml:space="preserve">, then the </w:t>
-      </w:r>
-      <w:r>
-        <w:rPr>
-          <w:rFonts w:ascii="TimesNewRomanPSMT" w:hAnsi="TimesNewRomanPSMT"/>
-          <w:szCs w:val="32"/>
-        </w:rPr>
-        <w:t>return value</w:t>
-      </w:r>
-      <w:r>
-        <w:rPr>
-          <w:rFonts w:ascii="TimesNewRomanPSMT" w:hAnsi="TimesNewRomanPSMT"/>
-          <w:szCs w:val="32"/>
-        </w:rPr>
-        <w:t xml:space="preserve"> should be the 9-character string </w:t>
-      </w:r>
-      <w:r>
-        <w:rPr>
-          <w:rFonts w:ascii="Helvetica" w:hAnsi="Helvetica"/>
-          <w:szCs w:val="26"/>
-        </w:rPr>
-        <w:t>Jacob Mar</w:t>
-      </w:r>
-      <w:r>
-        <w:rPr>
-          <w:rFonts w:ascii="TimesNewRomanPSMT" w:hAnsi="TimesNewRomanPSMT"/>
-          <w:szCs w:val="32"/>
-        </w:rPr>
-        <w:t xml:space="preserve">. If the input is the 10-character string </w:t>
-      </w:r>
-      <w:r>
-        <w:rPr>
-          <w:rFonts w:ascii="Helvetica" w:hAnsi="Helvetica"/>
-          <w:szCs w:val="26"/>
-        </w:rPr>
-        <w:t>Jackhammer</w:t>
-      </w:r>
-      <w:r>
-        <w:rPr>
-          <w:rFonts w:ascii="TimesNewRomanPSMT" w:hAnsi="TimesNewRomanPSMT"/>
-          <w:szCs w:val="32"/>
-        </w:rPr>
-        <w:t xml:space="preserve">, then the </w:t>
-      </w:r>
-      <w:r>
-        <w:rPr>
-          <w:rFonts w:ascii="TimesNewRomanPSMT" w:hAnsi="TimesNewRomanPSMT"/>
-          <w:szCs w:val="32"/>
-        </w:rPr>
-        <w:t>return value</w:t>
-      </w:r>
-      <w:r>
-        <w:rPr>
-          <w:rFonts w:ascii="TimesNewRomanPSMT" w:hAnsi="TimesNewRomanPSMT"/>
-          <w:szCs w:val="32"/>
-        </w:rPr>
-        <w:t xml:space="preserve"> should be the 8-character string </w:t>
-      </w:r>
-      <w:proofErr w:type="spellStart"/>
-      <w:r>
-        <w:rPr>
-          <w:rFonts w:ascii="Helvetica" w:hAnsi="Helvetica"/>
-          <w:szCs w:val="26"/>
-        </w:rPr>
-        <w:t>Jackhamm</w:t>
-      </w:r>
-      <w:proofErr w:type="spellEnd"/>
-      <w:r>
-        <w:rPr>
-          <w:rFonts w:ascii="TimesNewRomanPSMT" w:hAnsi="TimesNewRomanPSMT"/>
-          <w:szCs w:val="32"/>
-        </w:rPr>
-        <w:t>.</w:t>
-      </w:r>
-      <w:r>
-        <w:rPr>
-          <w:rFonts w:ascii="TimesNewRomanPSMT" w:hAnsi="TimesNewRomanPSMT"/>
-          <w:szCs w:val="32"/>
-        </w:rPr>
-        <w:t xml:space="preserve"> </w:t>
-      </w:r>
-    </w:p>
-    <w:p>
-      <w:pPr>
-        <w:widowControl w:val="0"/>
-        <w:autoSpaceDE w:val="0"/>
-        <w:autoSpaceDN w:val="0"/>
-        <w:adjustRightInd w:val="0"/>
-        <w:rPr>
-          <w:rFonts w:ascii="TimesNewRomanPSMT" w:hAnsi="TimesNewRomanPSMT"/>
-          <w:szCs w:val="32"/>
-        </w:rPr>
-      </w:pPr>
-    </w:p>
-    <w:p>
-      <w:pPr>
-        <w:widowControl w:val="0"/>
-        <w:autoSpaceDE w:val="0"/>
-        <w:autoSpaceDN w:val="0"/>
-        <w:adjustRightInd w:val="0"/>
-        <w:rPr>
-          <w:rFonts w:ascii="TimesNewRomanPSMT" w:hAnsi="TimesNewRomanPSMT"/>
-          <w:szCs w:val="32"/>
-        </w:rPr>
-      </w:pPr>
-      <w:r>
-        <w:rPr>
-          <w:rFonts w:ascii="TimesNewRomanPSMT" w:hAnsi="TimesNewRomanPSMT"/>
-          <w:szCs w:val="32"/>
-        </w:rPr>
-        <w:t xml:space="preserve">Complete this task </w:t>
-      </w:r>
-      <w:r>
-        <w:rPr>
-          <w:rFonts w:ascii="TimesNewRomanPSMT" w:hAnsi="TimesNewRomanPSMT"/>
-          <w:szCs w:val="32"/>
-          <w:u w:val="single"/>
-        </w:rPr>
-        <w:t>without</w:t>
-      </w:r>
-      <w:r>
-        <w:rPr>
-          <w:rFonts w:ascii="TimesNewRomanPSMT" w:hAnsi="TimesNewRomanPSMT"/>
-          <w:szCs w:val="32"/>
-        </w:rPr>
-        <w:t xml:space="preserve"> using an </w:t>
-      </w:r>
-      <w:r>
-        <w:rPr>
-          <w:rFonts w:ascii="Courier New" w:hAnsi="Courier New" w:cs="Courier New"/>
-          <w:szCs w:val="32"/>
-        </w:rPr>
-        <w:t>if</w:t>
-      </w:r>
-      <w:r>
-        <w:rPr>
-          <w:rFonts w:ascii="TimesNewRomanPSMT" w:hAnsi="TimesNewRomanPSMT"/>
-          <w:szCs w:val="32"/>
-        </w:rPr>
-        <w:t xml:space="preserve"> statement.</w:t>
-      </w:r>
-    </w:p>
-    <w:p>
-      <w:pPr>
-        <w:widowControl w:val="0"/>
-        <w:autoSpaceDE w:val="0"/>
-        <w:autoSpaceDN w:val="0"/>
-        <w:adjustRightInd w:val="0"/>
-        <w:rPr>
-          <w:rFonts w:ascii="Times-Bold" w:hAnsi="Times-Bold"/>
-          <w:b/>
-          <w:szCs w:val="32"/>
-          <w:u w:val="single"/>
-        </w:rPr>
-      </w:pPr>
-    </w:p>
-    <w:p>
-      <w:pPr>
-        <w:widowControl w:val="0"/>
-        <w:autoSpaceDE w:val="0"/>
-        <w:autoSpaceDN w:val="0"/>
-        <w:adjustRightInd w:val="0"/>
-        <w:rPr>
-          <w:rFonts w:ascii="Times-Bold" w:hAnsi="Times-Bold"/>
-          <w:b/>
-          <w:szCs w:val="32"/>
-        </w:rPr>
-      </w:pPr>
-      <w:r>
-        <w:rPr>
-          <w:rFonts w:ascii="Times-Bold" w:hAnsi="Times-Bold"/>
-          <w:b/>
-          <w:szCs w:val="32"/>
-          <w:u w:val="single"/>
-        </w:rPr>
-        <w:t xml:space="preserve">checkpoint </w:t>
-      </w:r>
-      <w:r>
-        <w:rPr>
-          <w:rFonts w:ascii="Times-Bold" w:hAnsi="Times-Bold"/>
-          <w:b/>
-          <w:szCs w:val="32"/>
-          <w:u w:val="single"/>
-        </w:rPr>
-        <w:t>EC1</w:t>
-      </w:r>
-      <w:r>
-        <w:rPr>
-          <w:rFonts w:ascii="Times-Bold" w:hAnsi="Times-Bold"/>
-          <w:b/>
-          <w:szCs w:val="32"/>
-          <w:u w:val="single"/>
-        </w:rPr>
-        <w:t xml:space="preserve"> (</w:t>
-      </w:r>
-      <w:r>
-        <w:rPr>
-          <w:rFonts w:ascii="Times-Bold" w:hAnsi="Times-Bold"/>
-          <w:b/>
-          <w:szCs w:val="32"/>
-          <w:u w:val="single"/>
-        </w:rPr>
-        <w:t>6</w:t>
-      </w:r>
-      <w:r>
-        <w:rPr>
-          <w:rFonts w:ascii="Times-Bold" w:hAnsi="Times-Bold"/>
-          <w:b/>
-          <w:szCs w:val="32"/>
-          <w:u w:val="single"/>
-        </w:rPr>
-        <w:t xml:space="preserve"> points</w:t>
-      </w:r>
-      <w:r>
-        <w:rPr>
-          <w:rFonts w:ascii="Times-Bold" w:hAnsi="Times-Bold"/>
-          <w:b/>
-          <w:szCs w:val="32"/>
-          <w:u w:val="single"/>
-        </w:rPr>
-        <w:t xml:space="preserve"> max</w:t>
-      </w:r>
-      <w:r>
-        <w:rPr>
-          <w:rFonts w:ascii="Times-Bold" w:hAnsi="Times-Bold"/>
-          <w:b/>
-          <w:szCs w:val="32"/>
-          <w:u w:val="single"/>
-        </w:rPr>
-        <w:t>):</w:t>
       </w:r>
       <w:r>
         <w:rPr>
@@ -6213,9 +5335,9 @@
       <w:r>
         <w:rPr>
           <w:rFonts w:ascii="Courier New" w:hAnsi="Courier New" w:cs="Courier New"/>
-          <w:szCs w:val="32"/>
-        </w:rPr>
-        <w:t>stringLowerCaseExceptLastWord</w:t>
+          <w:sz w:val="22"/>
+        </w:rPr>
+        <w:t>stringAllButSecondToLastWord</w:t>
       </w:r>
       <w:proofErr w:type="spellEnd"/>
       <w:r>
@@ -6230,7 +5352,42 @@
           <w:rFonts w:ascii="TimesNewRomanPSMT" w:hAnsi="TimesNewRomanPSMT"/>
           <w:szCs w:val="32"/>
         </w:rPr>
-        <w:t xml:space="preserve">is only one word, it should be treated as the last word. </w:t>
+        <w:t>is only one word</w:t>
+      </w:r>
+      <w:r>
+        <w:rPr>
+          <w:rFonts w:ascii="TimesNewRomanPSMT" w:hAnsi="TimesNewRomanPSMT"/>
+          <w:szCs w:val="32"/>
+        </w:rPr>
+        <w:t xml:space="preserve"> (or no words)</w:t>
+      </w:r>
+      <w:r>
+        <w:rPr>
+          <w:rFonts w:ascii="TimesNewRomanPSMT" w:hAnsi="TimesNewRomanPSMT"/>
+          <w:szCs w:val="32"/>
+        </w:rPr>
+        <w:t xml:space="preserve">, it should </w:t>
+      </w:r>
+      <w:r>
+        <w:rPr>
+          <w:rFonts w:ascii="TimesNewRomanPSMT" w:hAnsi="TimesNewRomanPSMT"/>
+          <w:szCs w:val="32"/>
+        </w:rPr>
+        <w:t xml:space="preserve">return </w:t>
+      </w:r>
+      <w:r>
+        <w:rPr>
+          <w:rFonts w:ascii="TimesNewRomanPSMT" w:hAnsi="TimesNewRomanPSMT"/>
+          <w:szCs w:val="32"/>
+        </w:rPr>
+        <w:t>the original (trimmed) string</w:t>
+      </w:r>
+      <w:r>
+        <w:rPr>
+          <w:rFonts w:ascii="TimesNewRomanPSMT" w:hAnsi="TimesNewRomanPSMT"/>
+          <w:szCs w:val="32"/>
+        </w:rPr>
+        <w:t xml:space="preserve">. </w:t>
       </w:r>
     </w:p>
     <w:p>
@@ -6254,49 +5411,89 @@
           <w:rFonts w:ascii="TimesNewRomanPSMT" w:hAnsi="TimesNewRomanPSMT"/>
           <w:szCs w:val="32"/>
         </w:rPr>
-        <w:t>Any other error checking you can think of that improves the robustness of the program.</w:t>
-      </w:r>
-      <w:r>
-        <w:rPr>
-          <w:rFonts w:ascii="TimesNewRomanPSMT" w:hAnsi="TimesNewRomanPSMT"/>
-          <w:szCs w:val="32"/>
-        </w:rPr>
-        <w:t xml:space="preserve"> Y</w:t>
-      </w:r>
-      <w:r>
-        <w:rPr>
-          <w:rFonts w:ascii="TimesNewRomanPSMT" w:hAnsi="TimesNewRomanPSMT"/>
-          <w:szCs w:val="32"/>
-        </w:rPr>
-        <w:t xml:space="preserve">ou </w:t>
-      </w:r>
-      <w:r>
-        <w:rPr>
-          <w:rFonts w:ascii="TimesNewRomanPSMT" w:hAnsi="TimesNewRomanPSMT"/>
-          <w:szCs w:val="32"/>
-        </w:rPr>
-        <w:t>will receive</w:t>
-      </w:r>
-      <w:r>
-        <w:rPr>
-          <w:rFonts w:ascii="TimesNewRomanPSMT" w:hAnsi="TimesNewRomanPSMT"/>
-          <w:szCs w:val="32"/>
-        </w:rPr>
-        <w:t xml:space="preserve"> a maximum of two extra credit points regardless of how many</w:t>
-      </w:r>
-      <w:r>
-        <w:rPr>
-          <w:rFonts w:ascii="TimesNewRomanPSMT" w:hAnsi="TimesNewRomanPSMT"/>
-          <w:szCs w:val="32"/>
-        </w:rPr>
-        <w:t xml:space="preserve"> additional</w:t>
-      </w:r>
-      <w:r>
-        <w:rPr>
-          <w:rFonts w:ascii="TimesNewRomanPSMT" w:hAnsi="TimesNewRomanPSMT"/>
-          <w:szCs w:val="32"/>
-        </w:rPr>
-        <w:t xml:space="preserve"> methods you update. </w:t>
+        <w:t xml:space="preserve">Any other error checking you can think of that improves the robustness of the program. You can get a maximum of two extra credit points regardless of how many methods you update for this one. </w:t>
+      </w:r>
+    </w:p>
+    <w:p>
+      <w:pPr>
+        <w:widowControl w:val="0"/>
+        <w:autoSpaceDE w:val="0"/>
+        <w:autoSpaceDN w:val="0"/>
+        <w:adjustRightInd w:val="0"/>
+        <w:rPr>
+          <w:rFonts w:ascii="TimesNewRomanPSMT" w:hAnsi="TimesNewRomanPSMT"/>
+          <w:szCs w:val="32"/>
+        </w:rPr>
+      </w:pPr>
+    </w:p>
+    <w:p>
+      <w:pPr>
+        <w:widowControl w:val="0"/>
+        <w:autoSpaceDE w:val="0"/>
+        <w:autoSpaceDN w:val="0"/>
+        <w:adjustRightInd w:val="0"/>
+        <w:rPr>
+          <w:rFonts w:ascii="TimesNewRomanPSMT" w:hAnsi="TimesNewRomanPSMT"/>
+          <w:szCs w:val="32"/>
+        </w:rPr>
+      </w:pPr>
+      <w:r>
+        <w:rPr>
+          <w:rFonts w:ascii="TimesNewRomanPSMT" w:hAnsi="TimesNewRomanPSMT"/>
+          <w:szCs w:val="32"/>
+        </w:rPr>
+        <w:t xml:space="preserve">If you check the “w/bounds-checks” </w:t>
+      </w:r>
+      <w:proofErr w:type="gramStart"/>
+      <w:r>
+        <w:rPr>
+          <w:rFonts w:ascii="TimesNewRomanPSMT" w:hAnsi="TimesNewRomanPSMT"/>
+          <w:szCs w:val="32"/>
+        </w:rPr>
+        <w:t>check-box</w:t>
+      </w:r>
+      <w:proofErr w:type="gramEnd"/>
+      <w:r>
+        <w:rPr>
+          <w:rFonts w:ascii="TimesNewRomanPSMT" w:hAnsi="TimesNewRomanPSMT"/>
+          <w:szCs w:val="32"/>
+        </w:rPr>
+        <w:t xml:space="preserve">, it will show the </w:t>
+      </w:r>
+      <w:r>
+        <w:rPr>
+          <w:rFonts w:ascii="TimesNewRomanPSMT" w:hAnsi="TimesNewRomanPSMT"/>
+          <w:szCs w:val="32"/>
+        </w:rPr>
+        <w:t>professor’s algorithm</w:t>
+      </w:r>
+      <w:r>
+        <w:rPr>
+          <w:rFonts w:ascii="TimesNewRomanPSMT" w:hAnsi="TimesNewRomanPSMT"/>
+          <w:szCs w:val="32"/>
+        </w:rPr>
+        <w:t xml:space="preserve"> that has been enhanced </w:t>
+      </w:r>
+      <w:r>
+        <w:rPr>
+          <w:rFonts w:ascii="TimesNewRomanPSMT" w:hAnsi="TimesNewRomanPSMT"/>
+          <w:szCs w:val="32"/>
+        </w:rPr>
+        <w:t>to do the above extra credit (1-4)</w:t>
+      </w:r>
+      <w:r>
+        <w:rPr>
+          <w:rFonts w:ascii="TimesNewRomanPSMT" w:hAnsi="TimesNewRomanPSMT"/>
+          <w:szCs w:val="32"/>
+        </w:rPr>
+        <w:t>.</w:t>
+      </w:r>
+      <w:r>
+        <w:rPr>
+          <w:rFonts w:ascii="TimesNewRomanPSMT" w:hAnsi="TimesNewRomanPSMT"/>
+          <w:szCs w:val="32"/>
+        </w:rPr>
+        <w:t xml:space="preserve"> Otherwise, it will just do the “basic” behavior, which bombs in some situations.</w:t>
       </w:r>
     </w:p>
     <w:p>
@@ -6366,7 +5563,25 @@
           <w:szCs w:val="32"/>
           <w:u w:val="single"/>
         </w:rPr>
-        <w:t>(2 points for each updated method</w:t>
+        <w:t>(2 points for each</w:t>
+      </w:r>
+      <w:r>
+        <w:rPr>
+          <w:rFonts w:ascii="Times-Bold" w:hAnsi="Times-Bold"/>
+          <w:b/>
+          <w:szCs w:val="32"/>
+          <w:u w:val="single"/>
+        </w:rPr>
+        <w:t xml:space="preserve"> correctly</w:t>
+      </w:r>
+      <w:r>
+        <w:rPr>
+          <w:rFonts w:ascii="Times-Bold" w:hAnsi="Times-Bold"/>
+          <w:b/>
+          <w:szCs w:val="32"/>
+          <w:u w:val="single"/>
+        </w:rPr>
+        <w:t xml:space="preserve"> updated method</w:t>
       </w:r>
       <w:r>
         <w:rPr>

</xml_diff>

<commit_message>
Removed wording that had been missed when Checkpoint 10 had been modified.
</commit_message>
<xml_diff>
--- a/Lab 2 - String Operations.docx
+++ b/Lab 2 - String Operations.docx
@@ -3154,28 +3154,7 @@
           <w:rFonts w:ascii="TimesNewRomanPSMT" w:hAnsi="TimesNewRomanPSMT"/>
           <w:szCs w:val="32"/>
         </w:rPr>
-        <w:t xml:space="preserve"> </w:t>
-      </w:r>
-      <w:r>
-        <w:rPr>
-          <w:rFonts w:ascii="TimesNewRomanPSMT" w:hAnsi="TimesNewRomanPSMT"/>
-          <w:szCs w:val="32"/>
-        </w:rPr>
-        <w:t xml:space="preserve">You do not have to handle the case where the string’s length is less than </w:t>
-      </w:r>
-      <w:r>
-        <w:rPr>
-          <w:rFonts w:ascii="TimesNewRomanPSMT" w:hAnsi="TimesNewRomanPSMT"/>
-          <w:szCs w:val="32"/>
-        </w:rPr>
-        <w:t>two</w:t>
-      </w:r>
-      <w:r>
-        <w:rPr>
-          <w:rFonts w:ascii="TimesNewRomanPSMT" w:hAnsi="TimesNewRomanPSMT"/>
-          <w:szCs w:val="32"/>
-        </w:rPr>
-        <w:t>.</w:t>
+        <w:t xml:space="preserve"> You do not have to handle the case where the string’s length is less than two.</w:t>
       </w:r>
     </w:p>
     <w:p>
@@ -3753,6 +3732,20 @@
         <w:autoSpaceDN w:val="0"/>
         <w:adjustRightInd w:val="0"/>
         <w:rPr>
+          <w:rFonts w:ascii="Helvetica" w:hAnsi="Helvetica"/>
+          <w:b/>
+          <w:bCs/>
+          <w:szCs w:val="26"/>
+        </w:rPr>
+      </w:pPr>
+    </w:p>
+    <w:p>
+      <w:pPr>
+        <w:widowControl w:val="0"/>
+        <w:autoSpaceDE w:val="0"/>
+        <w:autoSpaceDN w:val="0"/>
+        <w:adjustRightInd w:val="0"/>
+        <w:rPr>
           <w:rFonts w:ascii="Courier New" w:hAnsi="Courier New" w:cs="Courier New"/>
           <w:sz w:val="22"/>
           <w:szCs w:val="26"/>
@@ -4370,7 +4363,7 @@
           <w:szCs w:val="32"/>
           <w:u w:val="single"/>
         </w:rPr>
-        <w:t xml:space="preserve">checkpoint 10a </w:t>
+        <w:t xml:space="preserve">checkpoint 10 </w:t>
       </w:r>
       <w:r>
         <w:rPr>
@@ -4388,205 +4381,7 @@
           <w:szCs w:val="32"/>
           <w:u w:val="single"/>
         </w:rPr>
-        <w:t>5</w:t>
-      </w:r>
-      <w:r>
-        <w:rPr>
-          <w:rFonts w:ascii="Times-Bold" w:hAnsi="Times-Bold"/>
-          <w:b/>
-          <w:szCs w:val="32"/>
-          <w:u w:val="single"/>
-        </w:rPr>
-        <w:t xml:space="preserve"> points):</w:t>
-      </w:r>
-      <w:r>
-        <w:rPr>
-          <w:rFonts w:ascii="Times-Bold" w:hAnsi="Times-Bold"/>
-          <w:b/>
-          <w:szCs w:val="32"/>
-        </w:rPr>
-        <w:t xml:space="preserve"> </w:t>
-      </w:r>
-      <w:r>
-        <w:rPr>
-          <w:rFonts w:ascii="Times-Bold" w:hAnsi="Times-Bold"/>
-          <w:b/>
-          <w:szCs w:val="32"/>
-        </w:rPr>
-        <w:t>Show</w:t>
-      </w:r>
-      <w:r>
-        <w:rPr>
-          <w:rFonts w:ascii="Times-Bold" w:hAnsi="Times-Bold"/>
-          <w:b/>
-          <w:szCs w:val="32"/>
-        </w:rPr>
-        <w:t xml:space="preserve"> </w:t>
-      </w:r>
-      <w:r>
-        <w:rPr>
-          <w:rFonts w:ascii="Times-Bold" w:hAnsi="Times-Bold"/>
-          <w:b/>
-          <w:szCs w:val="32"/>
-        </w:rPr>
-        <w:t xml:space="preserve">your written or drawn step-by-step breakdown of your approach to the </w:t>
-      </w:r>
-      <w:r>
-        <w:rPr>
-          <w:rFonts w:ascii="Times-Bold" w:hAnsi="Times-Bold"/>
-          <w:b/>
-          <w:szCs w:val="32"/>
-        </w:rPr>
-        <w:t>lab instructor or assistant.</w:t>
-      </w:r>
-      <w:r>
-        <w:rPr>
-          <w:rFonts w:ascii="Times-Bold" w:hAnsi="Times-Bold"/>
-          <w:b/>
-          <w:szCs w:val="32"/>
-        </w:rPr>
-        <w:t xml:space="preserve"> Also show that you have </w:t>
-      </w:r>
-      <w:r>
-        <w:rPr>
-          <w:rFonts w:ascii="Times-Bold" w:hAnsi="Times-Bold"/>
-          <w:b/>
-          <w:szCs w:val="32"/>
-        </w:rPr>
-        <w:t xml:space="preserve">made each step into a comment in </w:t>
-      </w:r>
-      <w:proofErr w:type="spellStart"/>
-      <w:r>
-        <w:rPr>
-          <w:rFonts w:ascii="Times-Bold" w:hAnsi="Times-Bold"/>
-          <w:b/>
-          <w:szCs w:val="32"/>
-        </w:rPr>
-        <w:t>BlueJ</w:t>
-      </w:r>
-      <w:proofErr w:type="spellEnd"/>
-      <w:r>
-        <w:rPr>
-          <w:rFonts w:ascii="Times-Bold" w:hAnsi="Times-Bold"/>
-          <w:b/>
-          <w:szCs w:val="32"/>
-        </w:rPr>
-        <w:t>.</w:t>
-      </w:r>
-    </w:p>
-    <w:p>
-      <w:pPr>
-        <w:widowControl w:val="0"/>
-        <w:autoSpaceDE w:val="0"/>
-        <w:autoSpaceDN w:val="0"/>
-        <w:adjustRightInd w:val="0"/>
-        <w:rPr>
-          <w:rFonts w:ascii="Times-Bold" w:hAnsi="Times-Bold"/>
-          <w:b/>
-          <w:szCs w:val="32"/>
-          <w:u w:val="single"/>
-        </w:rPr>
-      </w:pPr>
-    </w:p>
-    <w:p>
-      <w:pPr>
-        <w:widowControl w:val="0"/>
-        <w:autoSpaceDE w:val="0"/>
-        <w:autoSpaceDN w:val="0"/>
-        <w:adjustRightInd w:val="0"/>
-        <w:rPr>
-          <w:rFonts w:ascii="Times-Bold" w:hAnsi="Times-Bold"/>
-          <w:bCs/>
-          <w:szCs w:val="32"/>
-        </w:rPr>
-      </w:pPr>
-      <w:r>
-        <w:rPr>
-          <w:rFonts w:ascii="Times-Bold" w:hAnsi="Times-Bold"/>
-          <w:bCs/>
-          <w:szCs w:val="32"/>
-        </w:rPr>
-        <w:t xml:space="preserve">Now </w:t>
-      </w:r>
-      <w:r>
-        <w:rPr>
-          <w:rFonts w:ascii="Times-Bold" w:hAnsi="Times-Bold"/>
-          <w:bCs/>
-          <w:szCs w:val="32"/>
-        </w:rPr>
-        <w:t xml:space="preserve">write your code and get it to successfully remove the second-to-last word. </w:t>
-      </w:r>
-    </w:p>
-    <w:p>
-      <w:pPr>
-        <w:widowControl w:val="0"/>
-        <w:autoSpaceDE w:val="0"/>
-        <w:autoSpaceDN w:val="0"/>
-        <w:adjustRightInd w:val="0"/>
-        <w:rPr>
-          <w:rFonts w:ascii="Times-Bold" w:hAnsi="Times-Bold"/>
-          <w:b/>
-          <w:szCs w:val="32"/>
-          <w:u w:val="single"/>
-        </w:rPr>
-      </w:pPr>
-    </w:p>
-    <w:p>
-      <w:pPr>
-        <w:widowControl w:val="0"/>
-        <w:autoSpaceDE w:val="0"/>
-        <w:autoSpaceDN w:val="0"/>
-        <w:adjustRightInd w:val="0"/>
-        <w:rPr>
-          <w:rFonts w:ascii="Times-Bold" w:hAnsi="Times-Bold"/>
-          <w:b/>
-          <w:szCs w:val="32"/>
-        </w:rPr>
-      </w:pPr>
-      <w:r>
-        <w:rPr>
-          <w:rFonts w:ascii="Times-Bold" w:hAnsi="Times-Bold"/>
-          <w:b/>
-          <w:szCs w:val="32"/>
-          <w:u w:val="single"/>
-        </w:rPr>
-        <w:t>checkpoint 10</w:t>
-      </w:r>
-      <w:r>
-        <w:rPr>
-          <w:rFonts w:ascii="Times-Bold" w:hAnsi="Times-Bold"/>
-          <w:b/>
-          <w:szCs w:val="32"/>
-          <w:u w:val="single"/>
-        </w:rPr>
-        <w:t>b</w:t>
-      </w:r>
-      <w:r>
-        <w:rPr>
-          <w:rFonts w:ascii="Times-Bold" w:hAnsi="Times-Bold"/>
-          <w:b/>
-          <w:szCs w:val="32"/>
-          <w:u w:val="single"/>
-        </w:rPr>
-        <w:t xml:space="preserve"> </w:t>
-      </w:r>
-      <w:r>
-        <w:rPr>
-          <w:rFonts w:ascii="Times-Bold" w:hAnsi="Times-Bold"/>
-          <w:b/>
-          <w:szCs w:val="32"/>
-          <w:u w:val="single"/>
-        </w:rPr>
-        <w:t>(</w:t>
-      </w:r>
-      <w:r>
-        <w:rPr>
-          <w:rFonts w:ascii="Times-Bold" w:hAnsi="Times-Bold"/>
-          <w:b/>
-          <w:szCs w:val="32"/>
-          <w:u w:val="single"/>
-        </w:rPr>
-        <w:t>5</w:t>
+        <w:t>10</w:t>
       </w:r>
       <w:r>
         <w:rPr>

</xml_diff>